<commit_message>
additions to pt2 writeup... more to come
</commit_message>
<xml_diff>
--- a/project_part_2.docx
+++ b/project_part_2.docx
@@ -41,7 +41,6 @@
         <w:pStyle w:val="Authors"/>
         <w:rPr>
           <w:rStyle w:val="FirstName"/>
-          <w14:ligatures w14:val="standard"/>
         </w:rPr>
         <w:sectPr>
           <w:headerReference w:type="even" r:id="rId9"/>
@@ -64,29 +63,20 @@
     <w:p>
       <w:pPr>
         <w:pStyle w:val="Authors"/>
-        <w:jc w:val="center"/>
-        <w:rPr>
-          <w14:ligatures w14:val="standard"/>
-        </w:rPr>
       </w:pPr>
       <w:r>
         <w:rPr>
           <w:rStyle w:val="FirstName"/>
-          <w14:ligatures w14:val="standard"/>
         </w:rPr>
         <w:t>Carter Reid</w:t>
       </w:r>
       <w:r>
         <w:rPr>
           <w:vertAlign w:val="superscript"/>
-          <w14:ligatures w14:val="standard"/>
         </w:rPr>
         <w:t>†</w:t>
       </w:r>
       <w:r>
-        <w:rPr>
-          <w14:ligatures w14:val="standard"/>
-        </w:rPr>
         <w:br/>
       </w:r>
       <w:r>
@@ -94,7 +84,6 @@
           <w:rStyle w:val="OrgDiv"/>
           <w:color w:val="auto"/>
           <w:sz w:val="20"/>
-          <w14:ligatures w14:val="standard"/>
         </w:rPr>
         <w:t xml:space="preserve"> </w:t>
       </w:r>
@@ -103,7 +92,6 @@
           <w:rStyle w:val="OrgDiv"/>
           <w:color w:val="auto"/>
           <w:sz w:val="20"/>
-          <w14:ligatures w14:val="standard"/>
         </w:rPr>
         <w:t>Applied Computer Science</w:t>
       </w:r>
@@ -112,7 +100,6 @@
           <w:rStyle w:val="OrgName"/>
           <w:color w:val="auto"/>
           <w:sz w:val="20"/>
-          <w14:ligatures w14:val="standard"/>
         </w:rPr>
         <w:t xml:space="preserve"> </w:t>
       </w:r>
@@ -121,7 +108,6 @@
           <w:rStyle w:val="OrgName"/>
           <w:color w:val="auto"/>
           <w:sz w:val="20"/>
-          <w14:ligatures w14:val="standard"/>
         </w:rPr>
         <w:t>University of Colorado Boulder</w:t>
       </w:r>
@@ -130,7 +116,6 @@
           <w:rStyle w:val="OrgName"/>
           <w:color w:val="auto"/>
           <w:sz w:val="20"/>
-          <w14:ligatures w14:val="standard"/>
         </w:rPr>
         <w:br/>
         <w:t xml:space="preserve"> </w:t>
@@ -139,7 +124,6 @@
         <w:rPr>
           <w:rStyle w:val="City"/>
           <w:sz w:val="20"/>
-          <w14:ligatures w14:val="standard"/>
         </w:rPr>
         <w:t>Boulder</w:t>
       </w:r>
@@ -147,15 +131,10 @@
         <w:rPr>
           <w:rStyle w:val="City"/>
           <w:sz w:val="20"/>
-          <w14:ligatures w14:val="standard"/>
         </w:rPr>
         <w:t>,</w:t>
       </w:r>
       <w:r>
-        <w:rPr>
-          <w:sz w:val="20"/>
-          <w14:ligatures w14:val="standard"/>
-        </w:rPr>
         <w:t xml:space="preserve"> </w:t>
       </w:r>
       <w:r>
@@ -163,7 +142,6 @@
           <w:rStyle w:val="State"/>
           <w:color w:val="auto"/>
           <w:sz w:val="20"/>
-          <w14:ligatures w14:val="standard"/>
         </w:rPr>
         <w:t>CO</w:t>
       </w:r>
@@ -172,7 +150,6 @@
           <w:rStyle w:val="PinCode"/>
           <w:color w:val="auto"/>
           <w:sz w:val="20"/>
-          <w14:ligatures w14:val="standard"/>
         </w:rPr>
         <w:t xml:space="preserve"> </w:t>
       </w:r>
@@ -180,7 +157,6 @@
         <w:rPr>
           <w:rStyle w:val="Country"/>
           <w:sz w:val="20"/>
-          <w14:ligatures w14:val="standard"/>
         </w:rPr>
         <w:t>U</w:t>
       </w:r>
@@ -188,7 +164,6 @@
         <w:rPr>
           <w:rStyle w:val="Country"/>
           <w:sz w:val="20"/>
-          <w14:ligatures w14:val="standard"/>
         </w:rPr>
         <w:t>.</w:t>
       </w:r>
@@ -196,7 +171,6 @@
         <w:rPr>
           <w:rStyle w:val="Country"/>
           <w:sz w:val="20"/>
-          <w14:ligatures w14:val="standard"/>
         </w:rPr>
         <w:t>S</w:t>
       </w:r>
@@ -204,7 +178,6 @@
         <w:rPr>
           <w:rStyle w:val="Country"/>
           <w:sz w:val="20"/>
-          <w14:ligatures w14:val="standard"/>
         </w:rPr>
         <w:t>.</w:t>
       </w:r>
@@ -212,7 +185,6 @@
         <w:rPr>
           <w:rStyle w:val="Country"/>
           <w:sz w:val="20"/>
-          <w14:ligatures w14:val="standard"/>
         </w:rPr>
         <w:t>A</w:t>
       </w:r>
@@ -220,15 +192,10 @@
         <w:rPr>
           <w:rStyle w:val="Country"/>
           <w:sz w:val="20"/>
-          <w14:ligatures w14:val="standard"/>
         </w:rPr>
         <w:t>.</w:t>
       </w:r>
       <w:r>
-        <w:rPr>
-          <w:sz w:val="20"/>
-          <w14:ligatures w14:val="standard"/>
-        </w:rPr>
         <w:br/>
         <w:t xml:space="preserve"> </w:t>
       </w:r>
@@ -237,7 +204,6 @@
           <w:rStyle w:val="Email"/>
           <w:color w:val="auto"/>
           <w:sz w:val="20"/>
-          <w14:ligatures w14:val="standard"/>
         </w:rPr>
         <w:t>reidcc@colorado.edu</w:t>
       </w:r>
@@ -245,40 +211,115 @@
     <w:p>
       <w:pPr>
         <w:pStyle w:val="Authors"/>
-        <w:jc w:val="center"/>
-        <w:rPr>
-          <w:color w:val="FF0000"/>
-          <w14:ligatures w14:val="standard"/>
-        </w:rPr>
       </w:pPr>
       <w:r>
         <w:rPr>
           <w:rStyle w:val="FirstName"/>
-          <w:color w:val="FF0000"/>
-          <w14:ligatures w14:val="standard"/>
+          <w:color w:val="000000" w:themeColor="text1"/>
+        </w:rPr>
+        <w:t>Maxwell Reynolds</w:t>
+      </w:r>
+      <w:r>
+        <w:br/>
+      </w:r>
+      <w:r>
+        <w:rPr>
+          <w:rStyle w:val="OrgDiv"/>
+          <w:color w:val="000000" w:themeColor="text1"/>
+          <w:sz w:val="20"/>
+        </w:rPr>
+        <w:t xml:space="preserve"> </w:t>
+      </w:r>
+      <w:r>
+        <w:rPr>
+          <w:rStyle w:val="OrgDiv"/>
+          <w:color w:val="000000" w:themeColor="text1"/>
+          <w:sz w:val="20"/>
+        </w:rPr>
+        <w:t>Applied Computer Science</w:t>
+      </w:r>
+      <w:r>
+        <w:rPr>
+          <w:rStyle w:val="OrgName"/>
+          <w:color w:val="000000" w:themeColor="text1"/>
+          <w:sz w:val="20"/>
+        </w:rPr>
+        <w:br/>
+        <w:t xml:space="preserve"> </w:t>
+      </w:r>
+      <w:r>
+        <w:rPr>
+          <w:rStyle w:val="OrgName"/>
+          <w:color w:val="000000" w:themeColor="text1"/>
+          <w:sz w:val="20"/>
+        </w:rPr>
+        <w:t>University of Colorado Boulder</w:t>
+      </w:r>
+      <w:r>
+        <w:rPr>
+          <w:rStyle w:val="OrgName"/>
+          <w:color w:val="000000" w:themeColor="text1"/>
+          <w:sz w:val="20"/>
+        </w:rPr>
+        <w:br/>
+      </w:r>
+      <w:proofErr w:type="spellStart"/>
+      <w:r>
+        <w:rPr>
+          <w:rStyle w:val="City"/>
+          <w:color w:val="000000" w:themeColor="text1"/>
+          <w:sz w:val="20"/>
+        </w:rPr>
+        <w:t>Boulder</w:t>
+      </w:r>
+      <w:proofErr w:type="spellEnd"/>
+      <w:r>
+        <w:rPr>
+          <w:rStyle w:val="City"/>
+          <w:color w:val="000000" w:themeColor="text1"/>
+          <w:sz w:val="20"/>
+        </w:rPr>
+        <w:t>, CO U.</w:t>
+      </w:r>
+      <w:proofErr w:type="gramStart"/>
+      <w:r>
+        <w:rPr>
+          <w:rStyle w:val="City"/>
+          <w:color w:val="000000" w:themeColor="text1"/>
+          <w:sz w:val="20"/>
+        </w:rPr>
+        <w:t>S.A</w:t>
+      </w:r>
+      <w:proofErr w:type="gramEnd"/>
+      <w:r>
+        <w:br/>
+      </w:r>
+      <w:r>
+        <w:t>mare3521@colorado.edu</w:t>
+      </w:r>
+    </w:p>
+    <w:p>
+      <w:pPr>
+        <w:pStyle w:val="Authors"/>
+      </w:pPr>
+      <w:r>
+        <w:rPr>
+          <w:rStyle w:val="FirstName"/>
+          <w:color w:val="FF0000"/>
         </w:rPr>
         <w:t>FirstName</w:t>
       </w:r>
       <w:r>
-        <w:rPr>
-          <w:color w:val="FF0000"/>
-          <w14:ligatures w14:val="standard"/>
-        </w:rPr>
         <w:t xml:space="preserve"> </w:t>
       </w:r>
       <w:r>
         <w:rPr>
           <w:rStyle w:val="Surname"/>
           <w:color w:val="FF0000"/>
-          <w14:ligatures w14:val="standard"/>
         </w:rPr>
         <w:t>Surname</w:t>
       </w:r>
       <w:r>
-        <w:rPr>
-          <w:color w:val="FF0000"/>
-          <w14:ligatures w14:val="standard"/>
-        </w:rPr>
         <w:br/>
       </w:r>
       <w:r>
@@ -286,7 +327,6 @@
           <w:rStyle w:val="OrgDiv"/>
           <w:color w:val="FF0000"/>
           <w:sz w:val="20"/>
-          <w14:ligatures w14:val="standard"/>
         </w:rPr>
         <w:t xml:space="preserve"> Department Name</w:t>
       </w:r>
@@ -295,7 +335,6 @@
           <w:rStyle w:val="OrgName"/>
           <w:color w:val="FF0000"/>
           <w:sz w:val="20"/>
-          <w14:ligatures w14:val="standard"/>
         </w:rPr>
         <w:br/>
         <w:t xml:space="preserve"> Institution/University Name</w:t>
@@ -305,7 +344,6 @@
           <w:rStyle w:val="OrgName"/>
           <w:color w:val="FF0000"/>
           <w:sz w:val="20"/>
-          <w14:ligatures w14:val="standard"/>
         </w:rPr>
         <w:br/>
         <w:t xml:space="preserve"> </w:t>
@@ -315,193 +353,45 @@
           <w:rStyle w:val="City"/>
           <w:color w:val="FF0000"/>
           <w:sz w:val="20"/>
-          <w14:ligatures w14:val="standard"/>
         </w:rPr>
         <w:t>City</w:t>
       </w:r>
       <w:r>
-        <w:rPr>
+        <w:t xml:space="preserve"> </w:t>
+      </w:r>
+      <w:r>
+        <w:rPr>
+          <w:rStyle w:val="State"/>
           <w:color w:val="FF0000"/>
           <w:sz w:val="20"/>
-          <w14:ligatures w14:val="standard"/>
+        </w:rPr>
+        <w:t>State</w:t>
+      </w:r>
+      <w:r>
+        <w:rPr>
+          <w:rStyle w:val="PinCode"/>
+          <w:color w:val="FF0000"/>
+          <w:sz w:val="20"/>
         </w:rPr>
         <w:t xml:space="preserve"> </w:t>
       </w:r>
       <w:r>
         <w:rPr>
-          <w:rStyle w:val="State"/>
+          <w:rStyle w:val="Country"/>
           <w:color w:val="FF0000"/>
           <w:sz w:val="20"/>
-          <w14:ligatures w14:val="standard"/>
-        </w:rPr>
-        <w:t>State</w:t>
-      </w:r>
-      <w:r>
-        <w:rPr>
-          <w:rStyle w:val="PinCode"/>
-          <w:color w:val="FF0000"/>
-          <w:sz w:val="20"/>
-          <w14:ligatures w14:val="standard"/>
-        </w:rPr>
-        <w:t xml:space="preserve"> </w:t>
-      </w:r>
-      <w:r>
-        <w:rPr>
-          <w:rStyle w:val="Country"/>
-          <w:color w:val="FF0000"/>
-          <w:sz w:val="20"/>
-          <w14:ligatures w14:val="standard"/>
         </w:rPr>
         <w:t>Country</w:t>
       </w:r>
       <w:r>
-        <w:rPr>
-          <w:color w:val="FF0000"/>
-          <w:sz w:val="20"/>
-          <w14:ligatures w14:val="standard"/>
-        </w:rPr>
         <w:br/>
         <w:t xml:space="preserve"> </w:t>
       </w:r>
-      <w:hyperlink r:id="rId13" w:history="1">
-        <w:r>
-          <w:rPr>
-            <w:rStyle w:val="Hyperlink"/>
-            <w:color w:val="FF0000"/>
-            <w:u w:val="none"/>
-            <w14:ligatures w14:val="standard"/>
-          </w:rPr>
-          <w:t>email@email.com</w:t>
-        </w:r>
-      </w:hyperlink>
-    </w:p>
-    <w:p>
-      <w:pPr>
-        <w:pStyle w:val="Authors"/>
-        <w:jc w:val="center"/>
-        <w:rPr>
-          <w:color w:val="FF0000"/>
-          <w14:ligatures w14:val="standard"/>
-        </w:rPr>
-      </w:pPr>
-      <w:r>
-        <w:rPr>
-          <w:rStyle w:val="FirstName"/>
-          <w:color w:val="FF0000"/>
-          <w14:ligatures w14:val="standard"/>
-        </w:rPr>
-        <w:t>FirstName</w:t>
-      </w:r>
-      <w:r>
-        <w:rPr>
-          <w:color w:val="FF0000"/>
-          <w14:ligatures w14:val="standard"/>
-        </w:rPr>
-        <w:t xml:space="preserve"> </w:t>
-      </w:r>
-      <w:r>
-        <w:rPr>
-          <w:rStyle w:val="Surname"/>
-          <w:color w:val="FF0000"/>
-          <w14:ligatures w14:val="standard"/>
-        </w:rPr>
-        <w:t>Surname</w:t>
-      </w:r>
-      <w:r>
-        <w:rPr>
-          <w:color w:val="FF0000"/>
-          <w14:ligatures w14:val="standard"/>
-        </w:rPr>
-        <w:br/>
-      </w:r>
-      <w:r>
-        <w:rPr>
-          <w:rStyle w:val="OrgDiv"/>
+      <w:r>
+        <w:rPr>
+          <w:rStyle w:val="Email"/>
           <w:color w:val="FF0000"/>
           <w:sz w:val="20"/>
-          <w14:ligatures w14:val="standard"/>
-        </w:rPr>
-        <w:t xml:space="preserve"> Department Name</w:t>
-      </w:r>
-      <w:r>
-        <w:rPr>
-          <w:rStyle w:val="OrgName"/>
-          <w:color w:val="FF0000"/>
-          <w:sz w:val="20"/>
-          <w14:ligatures w14:val="standard"/>
-        </w:rPr>
-        <w:br/>
-        <w:t xml:space="preserve"> Institution/University Name</w:t>
-      </w:r>
-      <w:r>
-        <w:rPr>
-          <w:rStyle w:val="OrgName"/>
-          <w:color w:val="FF0000"/>
-          <w:sz w:val="20"/>
-          <w14:ligatures w14:val="standard"/>
-        </w:rPr>
-        <w:br/>
-        <w:t xml:space="preserve"> </w:t>
-      </w:r>
-      <w:r>
-        <w:rPr>
-          <w:rStyle w:val="City"/>
-          <w:color w:val="FF0000"/>
-          <w:sz w:val="20"/>
-          <w14:ligatures w14:val="standard"/>
-        </w:rPr>
-        <w:t>City</w:t>
-      </w:r>
-      <w:r>
-        <w:rPr>
-          <w:color w:val="FF0000"/>
-          <w:sz w:val="20"/>
-          <w14:ligatures w14:val="standard"/>
-        </w:rPr>
-        <w:t xml:space="preserve"> </w:t>
-      </w:r>
-      <w:r>
-        <w:rPr>
-          <w:rStyle w:val="State"/>
-          <w:color w:val="FF0000"/>
-          <w:sz w:val="20"/>
-          <w14:ligatures w14:val="standard"/>
-        </w:rPr>
-        <w:t>State</w:t>
-      </w:r>
-      <w:r>
-        <w:rPr>
-          <w:rStyle w:val="PinCode"/>
-          <w:color w:val="FF0000"/>
-          <w:sz w:val="20"/>
-          <w14:ligatures w14:val="standard"/>
-        </w:rPr>
-        <w:t xml:space="preserve"> </w:t>
-      </w:r>
-      <w:r>
-        <w:rPr>
-          <w:rStyle w:val="Country"/>
-          <w:color w:val="FF0000"/>
-          <w:sz w:val="20"/>
-          <w14:ligatures w14:val="standard"/>
-        </w:rPr>
-        <w:t>Country</w:t>
-      </w:r>
-      <w:r>
-        <w:rPr>
-          <w:color w:val="FF0000"/>
-          <w:sz w:val="20"/>
-          <w14:ligatures w14:val="standard"/>
-        </w:rPr>
-        <w:br/>
-        <w:t xml:space="preserve"> </w:t>
-      </w:r>
-      <w:r>
-        <w:rPr>
-          <w:rStyle w:val="Email"/>
-          <w:color w:val="FF0000"/>
-          <w:sz w:val="20"/>
-          <w14:ligatures w14:val="standard"/>
         </w:rPr>
         <w:t>email@email.com</w:t>
       </w:r>
@@ -581,7 +471,7 @@
         </w:rPr>
         <w:t xml:space="preserve">Yelp is a business directory service and crowd-sourced review forum. That is, the business revolves around the connections made between the consumers who read and write reviews and the local businesses that they describe. (source 1) Since the company’s founding in 2004, it has grown to include 4.6 million active claimed business locations and 192 million cumulative reviews for those 4.6 million business locations. (source 1: </w:t>
       </w:r>
-      <w:hyperlink r:id="rId14" w:history="1">
+      <w:hyperlink r:id="rId13" w:history="1">
         <w:r>
           <w:rPr>
             <w:rStyle w:val="Hyperlink"/>
@@ -616,7 +506,23 @@
           <w:sz w:val="22"/>
           <w14:ligatures w14:val="standard"/>
         </w:rPr>
-        <w:t xml:space="preserve">Despite the simplicity of the service offered, there are many attributes tracked and related to each other in the dataset allowing a vast opportunity for datamining. </w:t>
+        <w:t>Despite the simplicity of the service offered, there are many attributes tracked and related to each other in the dataset allowing a vast opportunity for data</w:t>
+      </w:r>
+      <w:r>
+        <w:rPr>
+          <w:rFonts w:eastAsia="Verdana"/>
+          <w:sz w:val="22"/>
+          <w14:ligatures w14:val="standard"/>
+        </w:rPr>
+        <w:t xml:space="preserve"> </w:t>
+      </w:r>
+      <w:r>
+        <w:rPr>
+          <w:rFonts w:eastAsia="Verdana"/>
+          <w:sz w:val="22"/>
+          <w14:ligatures w14:val="standard"/>
+        </w:rPr>
+        <w:t xml:space="preserve">mining. </w:t>
       </w:r>
     </w:p>
     <w:p>
@@ -738,7 +644,7 @@
         </w:rPr>
         <w:t xml:space="preserve">Previous work using this dataset has included a positivity estimator based on review text and key words, an automatic review generator that generates a review from an initial small text such as ‘They have the best.’ A json to csv converter specific to the dataset. A public repository containing these previous contest submissions can be found here: </w:t>
       </w:r>
-      <w:hyperlink r:id="rId15" w:history="1">
+      <w:hyperlink r:id="rId14" w:history="1">
         <w:r>
           <w:rPr>
             <w:rStyle w:val="Hyperlink"/>
@@ -746,7 +652,25 @@
             <w:sz w:val="22"/>
             <w14:ligatures w14:val="standard"/>
           </w:rPr>
-          <w:t>https://github.com/Yelp/dataset-examples</w:t>
+          <w:t>https://git</w:t>
+        </w:r>
+        <w:r>
+          <w:rPr>
+            <w:rStyle w:val="Hyperlink"/>
+            <w:rFonts w:eastAsia="Verdana"/>
+            <w:sz w:val="22"/>
+            <w14:ligatures w14:val="standard"/>
+          </w:rPr>
+          <w:t>h</w:t>
+        </w:r>
+        <w:r>
+          <w:rPr>
+            <w:rStyle w:val="Hyperlink"/>
+            <w:rFonts w:eastAsia="Verdana"/>
+            <w:sz w:val="22"/>
+            <w14:ligatures w14:val="standard"/>
+          </w:rPr>
+          <w:t>ub.com/Yelp/dataset-examples</w:t>
         </w:r>
       </w:hyperlink>
     </w:p>
@@ -795,17 +719,15 @@
           <w:sz w:val="22"/>
           <w14:ligatures w14:val="standard"/>
         </w:rPr>
-        <w:t>The dataset itself contains other information as well which could reveal other interesting relationships and correlations. One as</w:t>
-      </w:r>
-      <w:bookmarkStart w:id="0" w:name="_GoBack"/>
-      <w:bookmarkEnd w:id="0"/>
+        <w:t xml:space="preserve">One of our initial tasks will be to design an SQL database to store the data and insert all of our data. We may need to clean </w:t>
+      </w:r>
       <w:r>
         <w:rPr>
           <w:rFonts w:eastAsia="Verdana"/>
           <w:sz w:val="22"/>
           <w14:ligatures w14:val="standard"/>
         </w:rPr>
-        <w:t xml:space="preserve">pect of the dataset which seems less explored than relating review scores with text, is comparing reviews with external data sources, such as economic data, or specific calendar dates like religious holidays. The yelp dataset provides dates which we plan to normalize and relate to public and religious holidays, economic data, and weather data. We also would like to explore relationships between user attributes and the attributes associated with the reviews they write (useful, funny, cool) to predict their review score of an establishment. We believe that predicting a review score based on other attributes could help direct establishments optimize their hours of operation and focus their </w:t>
+        <w:t xml:space="preserve">aspects of the data such as outliers </w:t>
       </w:r>
       <w:r>
         <w:rPr>
@@ -813,7 +735,7 @@
           <w:sz w:val="22"/>
           <w14:ligatures w14:val="standard"/>
         </w:rPr>
-        <w:t>marketing</w:t>
+        <w:t xml:space="preserve">and </w:t>
       </w:r>
       <w:r>
         <w:rPr>
@@ -821,7 +743,15 @@
           <w:sz w:val="22"/>
           <w14:ligatures w14:val="standard"/>
         </w:rPr>
-        <w:t xml:space="preserve"> on specific demographics to increase average reviews and maximize marketing effectiveness. </w:t>
+        <w:t xml:space="preserve">normalize if there are any formatting discrepancies. Once the data is relatively cleaned, we should perform an exploratory data analysis to identify trends and potentially form hypotheses regarding what we would like to investigate. </w:t>
+      </w:r>
+      <w:r>
+        <w:rPr>
+          <w:rFonts w:eastAsia="Verdana"/>
+          <w:sz w:val="22"/>
+          <w14:ligatures w14:val="standard"/>
+        </w:rPr>
+        <w:t xml:space="preserve"> </w:t>
       </w:r>
     </w:p>
     <w:p>
@@ -829,20 +759,29 @@
         <w:pStyle w:val="Abstract"/>
         <w:rPr>
           <w:rFonts w:eastAsia="Verdana"/>
-          <w:b/>
-          <w:sz w:val="22"/>
-          <w14:ligatures w14:val="standard"/>
-        </w:rPr>
-      </w:pPr>
-      <w:r>
+          <w:sz w:val="22"/>
+          <w14:ligatures w14:val="standard"/>
+        </w:rPr>
+      </w:pPr>
+      <w:r>
+        <w:rPr>
+          <w:rFonts w:eastAsia="Verdana"/>
+          <w:sz w:val="22"/>
+          <w14:ligatures w14:val="standard"/>
+        </w:rPr>
+        <w:t xml:space="preserve">The dataset itself contains other information as well which could reveal other interesting relationships and correlations. One aspect of the dataset which seems less explored than relating review scores with text, is comparing reviews with external data sources, such as economic data, or specific calendar dates like religious holidays. The yelp dataset provides dates which we plan to normalize and relate to public and religious holidays, economic data, and weather data. We also would like to explore relationships between user attributes and the attributes associated with the reviews they write (useful, funny, cool) to predict their review score of an establishment. We believe that predicting a review score based on other attributes could help direct establishments optimize their hours of operation and focus their marketing on specific demographics to increase average reviews and maximize marketing effectiveness. </w:t>
+      </w:r>
+    </w:p>
+    <w:p>
+      <w:pPr>
+        <w:pStyle w:val="Abstract"/>
         <w:rPr>
           <w:rFonts w:eastAsia="Verdana"/>
           <w:b/>
           <w:sz w:val="22"/>
           <w14:ligatures w14:val="standard"/>
         </w:rPr>
-        <w:t xml:space="preserve">Data </w:t>
-      </w:r>
+      </w:pPr>
       <w:r>
         <w:rPr>
           <w:rFonts w:eastAsia="Verdana"/>
@@ -850,7 +789,7 @@
           <w:sz w:val="22"/>
           <w14:ligatures w14:val="standard"/>
         </w:rPr>
-        <w:t>S</w:t>
+        <w:t xml:space="preserve">Data </w:t>
       </w:r>
       <w:r>
         <w:rPr>
@@ -859,6 +798,15 @@
           <w:sz w:val="22"/>
           <w14:ligatures w14:val="standard"/>
         </w:rPr>
+        <w:t>S</w:t>
+      </w:r>
+      <w:r>
+        <w:rPr>
+          <w:rFonts w:eastAsia="Verdana"/>
+          <w:b/>
+          <w:sz w:val="22"/>
+          <w14:ligatures w14:val="standard"/>
+        </w:rPr>
         <w:t>et</w:t>
       </w:r>
     </w:p>
@@ -893,12 +841,21 @@
           <w:sz w:val="22"/>
           <w14:ligatures w14:val="standard"/>
         </w:rPr>
-        <w:t>dataset is large. It is 8.69 gigabytes of business, user, and review data with another 7.67 gigabytes of business and customer photos. It is available form yelp directly with a valid school email address. Link here:</w:t>
+        <w:t xml:space="preserve">dataset is large. It is 8.69 gigabytes of business, user, and review data with another 7.67 gigabytes of business and customer photos. It is available form yelp directly with a valid school email </w:t>
+      </w:r>
+      <w:r>
+        <w:rPr>
+          <w:rFonts w:eastAsia="Verdana"/>
+          <w:sz w:val="22"/>
+          <w14:ligatures w14:val="standard"/>
+        </w:rPr>
+        <w:lastRenderedPageBreak/>
+        <w:t>address. Link here:</w:t>
       </w:r>
       <w:r>
         <w:t xml:space="preserve"> </w:t>
       </w:r>
-      <w:hyperlink r:id="rId16" w:history="1">
+      <w:hyperlink r:id="rId15" w:history="1">
         <w:r>
           <w:rPr>
             <w:rStyle w:val="Hyperlink"/>
@@ -942,7 +899,6 @@
         <w:rPr>
           <w:noProof/>
         </w:rPr>
-        <w:lastRenderedPageBreak/>
         <w:drawing>
           <wp:inline distT="0" distB="0" distL="0" distR="0" wp14:anchorId="69989F59" wp14:editId="031740DE">
             <wp:extent cx="3048000" cy="2706370"/>
@@ -959,7 +915,7 @@
                     <pic:cNvPicPr/>
                   </pic:nvPicPr>
                   <pic:blipFill>
-                    <a:blip r:embed="rId17"/>
+                    <a:blip r:embed="rId16"/>
                     <a:stretch>
                       <a:fillRect/>
                     </a:stretch>
@@ -996,13 +952,41 @@
         </w:rPr>
         <w:t xml:space="preserve">Figure 1: A relational database model of the yelp dataset constructed in MySQL workbench. Source: </w:t>
       </w:r>
-      <w:hyperlink r:id="rId18" w:history="1">
+      <w:hyperlink r:id="rId17" w:history="1">
         <w:r>
           <w:rPr>
             <w:rStyle w:val="Hyperlink"/>
             <w:b/>
           </w:rPr>
-          <w:t>https://github.com/2gotgrossman/yelp-dataset-challenge</w:t>
+          <w:t>https://github.com/2gotgrossma</w:t>
+        </w:r>
+        <w:r>
+          <w:rPr>
+            <w:rStyle w:val="Hyperlink"/>
+            <w:b/>
+          </w:rPr>
+          <w:t>n</w:t>
+        </w:r>
+        <w:r>
+          <w:rPr>
+            <w:rStyle w:val="Hyperlink"/>
+            <w:b/>
+          </w:rPr>
+          <w:t>/ye</w:t>
+        </w:r>
+        <w:r>
+          <w:rPr>
+            <w:rStyle w:val="Hyperlink"/>
+            <w:b/>
+          </w:rPr>
+          <w:t>l</w:t>
+        </w:r>
+        <w:r>
+          <w:rPr>
+            <w:rStyle w:val="Hyperlink"/>
+            <w:b/>
+          </w:rPr>
+          <w:t>p-dataset-challenge</w:t>
         </w:r>
       </w:hyperlink>
     </w:p>
@@ -1075,7 +1059,7 @@
                     <pic:cNvPicPr/>
                   </pic:nvPicPr>
                   <pic:blipFill>
-                    <a:blip r:embed="rId19"/>
+                    <a:blip r:embed="rId18"/>
                     <a:stretch>
                       <a:fillRect/>
                     </a:stretch>
@@ -1135,7 +1119,13 @@
         <w:rPr>
           <w:sz w:val="22"/>
         </w:rPr>
-        <w:t>analysis of certain attributes associated with user and reviews will be our method of predicting review score based on user attributes and review attributes such as user history and review likes. A Bayesian prediction algorithm seems appropriate for a large complex dataset allowing for unanticipated patterns to emerge as well as specific target patterns.</w:t>
+        <w:t xml:space="preserve">analysis of certain attributes associated with user and reviews will be our method of predicting review score based on user attributes and review attributes such as user history and review likes. A </w:t>
+      </w:r>
+      <w:r>
+        <w:rPr>
+          <w:sz w:val="22"/>
+        </w:rPr>
+        <w:t>Bayesian prediction algorithm seems appropriate for a large complex dataset allowing for unanticipated patterns to emerge as well as specific target patterns.</w:t>
       </w:r>
     </w:p>
     <w:p>
@@ -1364,6 +1354,67 @@
       <w:pPr>
         <w:pStyle w:val="Abstract"/>
         <w:rPr>
+          <w:sz w:val="22"/>
+        </w:rPr>
+      </w:pPr>
+      <w:r>
+        <w:rPr>
+          <w:sz w:val="22"/>
+        </w:rPr>
+        <w:t>By November 1</w:t>
+      </w:r>
+      <w:r>
+        <w:rPr>
+          <w:sz w:val="22"/>
+          <w:vertAlign w:val="superscript"/>
+        </w:rPr>
+        <w:t>st</w:t>
+      </w:r>
+      <w:r>
+        <w:rPr>
+          <w:sz w:val="22"/>
+        </w:rPr>
+        <w:t xml:space="preserve"> we would like to have all of our data organized into a relational database so that it can be queried. </w:t>
+      </w:r>
+      <w:r>
+        <w:rPr>
+          <w:sz w:val="22"/>
+        </w:rPr>
+        <w:t>By November 5</w:t>
+      </w:r>
+      <w:r>
+        <w:rPr>
+          <w:sz w:val="22"/>
+          <w:vertAlign w:val="superscript"/>
+        </w:rPr>
+        <w:t>th</w:t>
+      </w:r>
+      <w:r>
+        <w:rPr>
+          <w:sz w:val="22"/>
+        </w:rPr>
+        <w:t xml:space="preserve"> we would like to have our data cleaned and pre-processed. By November 15</w:t>
+      </w:r>
+      <w:r>
+        <w:rPr>
+          <w:sz w:val="22"/>
+          <w:vertAlign w:val="superscript"/>
+        </w:rPr>
+        <w:t>th</w:t>
+      </w:r>
+      <w:r>
+        <w:rPr>
+          <w:sz w:val="22"/>
+        </w:rPr>
+        <w:t xml:space="preserve"> we would like to have clear hypotheses for questions we will explore and/or models that we will create. </w:t>
+      </w:r>
+      <w:bookmarkStart w:id="0" w:name="_GoBack"/>
+      <w:bookmarkEnd w:id="0"/>
+    </w:p>
+    <w:p>
+      <w:pPr>
+        <w:pStyle w:val="Abstract"/>
+        <w:rPr>
           <w:rFonts w:eastAsia="Verdana"/>
           <w:b/>
           <w:color w:val="FF0000"/>
@@ -1415,7 +1466,17 @@
           <w:sz w:val="22"/>
           <w14:ligatures w14:val="standard"/>
         </w:rPr>
-        <w:t xml:space="preserve">cross-linking of float elements and bibliography nor metadata/copyright information is available. The sample document is provided in “Draft” mode and to view </w:t>
+        <w:t xml:space="preserve">cross-linking of float elements and bibliography nor </w:t>
+      </w:r>
+      <w:r>
+        <w:rPr>
+          <w:rFonts w:eastAsia="Verdana"/>
+          <w:color w:val="FF0000"/>
+          <w:sz w:val="22"/>
+          <w14:ligatures w14:val="standard"/>
+        </w:rPr>
+        <w:lastRenderedPageBreak/>
+        <w:t xml:space="preserve">metadata/copyright information is available. The sample document is provided in “Draft” mode and to view </w:t>
       </w:r>
       <w:r>
         <w:rPr>
@@ -1601,25 +1662,7 @@
           <w:sz w:val="22"/>
           <w14:ligatures w14:val="standard"/>
         </w:rPr>
-        <w:t xml:space="preserve"> </w:t>
-      </w:r>
-      <w:proofErr w:type="gramStart"/>
-      <w:r>
-        <w:rPr>
-          <w:color w:val="FF0000"/>
-          <w:sz w:val="22"/>
-          <w14:ligatures w14:val="standard"/>
-        </w:rPr>
-        <w:t>have to</w:t>
-      </w:r>
-      <w:proofErr w:type="gramEnd"/>
-      <w:r>
-        <w:rPr>
-          <w:color w:val="FF0000"/>
-          <w:sz w:val="22"/>
-          <w14:ligatures w14:val="standard"/>
-        </w:rPr>
-        <w:t xml:space="preserve"> r</w:t>
+        <w:t xml:space="preserve"> have to r</w:t>
       </w:r>
       <w:r>
         <w:rPr>
@@ -1675,16 +1718,7 @@
           <w:sz w:val="22"/>
           <w14:ligatures w14:val="standard"/>
         </w:rPr>
-        <w:t xml:space="preserve">“Reference Elements” menu; this is the first step to start the bibliography marking </w:t>
-      </w:r>
-      <w:r>
-        <w:rPr>
-          <w:color w:val="FF0000"/>
-          <w:sz w:val="22"/>
-          <w14:ligatures w14:val="standard"/>
-        </w:rPr>
-        <w:lastRenderedPageBreak/>
-        <w:t xml:space="preserve">(it should be clicked while keeping the cursor at the beginning of the reference list). </w:t>
+        <w:t xml:space="preserve">“Reference Elements” menu; this is the first step to start the bibliography marking (it should be clicked while keeping the cursor at the beginning of the reference list). </w:t>
       </w:r>
       <w:r>
         <w:rPr>
@@ -2140,21 +2174,7 @@
         <w:rPr>
           <w:color w:val="FF0000"/>
         </w:rPr>
-        <w:t xml:space="preserve">Permission to make digital or hard copies of part or </w:t>
-      </w:r>
-      <w:proofErr w:type="gramStart"/>
-      <w:r>
-        <w:rPr>
-          <w:color w:val="FF0000"/>
-        </w:rPr>
-        <w:t>all of</w:t>
-      </w:r>
-      <w:proofErr w:type="gramEnd"/>
-      <w:r>
-        <w:rPr>
-          <w:color w:val="FF0000"/>
-        </w:rPr>
-        <w:t xml:space="preserve"> this work for personal or classroom use is granted without fee provided that copies are not made or distributed for profit or commercial advantage and that copies bear this notice and the full citation on the first page. Copyrights for third-party components of this work must be honored. For all other uses, contact the owner/author(s).</w:t>
+        <w:t>Permission to make digital or hard copies of part or all of this work for personal or classroom use is granted without fee provided that copies are not made or distributed for profit or commercial advantage and that copies bear this notice and the full citation on the first page. Copyrights for third-party components of this work must be honored. For all other uses, contact the owner/author(s).</w:t>
       </w:r>
     </w:p>
     <w:p>
@@ -2171,23 +2191,7 @@
           <w:i/>
           <w:color w:val="FF0000"/>
         </w:rPr>
-        <w:t xml:space="preserve">WOODSTOCK’18, </w:t>
-      </w:r>
-      <w:proofErr w:type="gramStart"/>
-      <w:r>
-        <w:rPr>
-          <w:i/>
-          <w:color w:val="FF0000"/>
-        </w:rPr>
-        <w:t>June,</w:t>
-      </w:r>
-      <w:proofErr w:type="gramEnd"/>
-      <w:r>
-        <w:rPr>
-          <w:i/>
-          <w:color w:val="FF0000"/>
-        </w:rPr>
-        <w:t xml:space="preserve"> 2018, El Paso, Texas USA</w:t>
+        <w:t>WOODSTOCK’18, June, 2018, El Paso, Texas USA</w:t>
       </w:r>
     </w:p>
     <w:p>
@@ -2791,7 +2795,15 @@
           <w:sz w:val="22"/>
           <w14:ligatures w14:val="standard"/>
         </w:rPr>
-        <w:t xml:space="preserve"> make sure to style it as per the instructions provided in previous sections. Carry out the steps for Cross-linking, Fundref data, adding Document History (specific to</w:t>
+        <w:t xml:space="preserve"> make </w:t>
+      </w:r>
+      <w:r>
+        <w:rPr>
+          <w:color w:val="FF0000"/>
+          <w:sz w:val="22"/>
+          <w14:ligatures w14:val="standard"/>
+        </w:rPr>
+        <w:t>sure to style it as per the instructions provided in previous sections. Carry out the steps for Cross-linking, Fundref data, adding Document History (specific to</w:t>
       </w:r>
       <w:r>
         <w:rPr>
@@ -2965,16 +2977,7 @@
           <w:lang w:eastAsia="it-IT"/>
           <w14:ligatures w14:val="standard"/>
         </w:rPr>
-        <w:t xml:space="preserve"> </w:t>
-      </w:r>
-      <w:r>
-        <w:rPr>
-          <w:color w:val="FF0000"/>
-          <w:sz w:val="22"/>
-          <w:lang w:eastAsia="it-IT"/>
-          <w14:ligatures w14:val="standard"/>
-        </w:rPr>
-        <w:t>Sourcing</w:t>
+        <w:t xml:space="preserve"> Sourcing</w:t>
       </w:r>
     </w:p>
     <w:p>
@@ -3308,7 +3311,7 @@
         </w:rPr>
         <w:t xml:space="preserve">URL </w:t>
       </w:r>
-      <w:hyperlink r:id="rId20" w:history="1">
+      <w:hyperlink r:id="rId19" w:history="1">
         <w:r>
           <w:rPr>
             <w:rStyle w:val="Hyperlink"/>
@@ -3672,10 +3675,10 @@
       </w:r>
       <w:r>
         <w:rPr>
+          <w:noProof/>
           <w:color w:val="FF0000"/>
           <w:position w:val="-24"/>
           <w:sz w:val="22"/>
-          <w14:ligatures w14:val="standard"/>
         </w:rPr>
         <w:object w:dxaOrig="2540" w:dyaOrig="700">
           <v:shapetype id="_x0000_t75" coordsize="21600,21600" o:spt="75" o:preferrelative="t" path="m@4@5l@4@11@9@11@9@5xe" filled="f" stroked="f">
@@ -3697,10 +3700,10 @@
             <v:path o:extrusionok="f" gradientshapeok="t" o:connecttype="rect"/>
             <o:lock v:ext="edit" aspectratio="t"/>
           </v:shapetype>
-          <v:shape id="_x0000_i1025" type="#_x0000_t75" style="width:125.25pt;height:35.25pt" o:ole="">
-            <v:imagedata r:id="rId21" o:title=""/>
+          <v:shape id="_x0000_i1026" type="#_x0000_t75" alt="" style="width:125.6pt;height:35.15pt;mso-width-percent:0;mso-height-percent:0;mso-width-percent:0;mso-height-percent:0" o:ole="">
+            <v:imagedata r:id="rId20" o:title=""/>
           </v:shape>
-          <o:OLEObject Type="Embed" ProgID="Equation.DSMT4" ShapeID="_x0000_i1025" DrawAspect="Content" ObjectID="_1633360337" r:id="rId22"/>
+          <o:OLEObject Type="Embed" ProgID="Equation.DSMT4" ShapeID="_x0000_i1026" DrawAspect="Content" ObjectID="_1633375126" r:id="rId21"/>
         </w:object>
       </w:r>
       <w:r>
@@ -3991,6 +3994,7 @@
           <w:lang w:eastAsia="it-IT"/>
           <w14:ligatures w14:val="standard"/>
         </w:rPr>
+        <w:lastRenderedPageBreak/>
         <w:t xml:space="preserve">Insert paragraph text </w:t>
       </w:r>
       <w:r>
@@ -4034,16 +4038,16 @@
       </w:pPr>
       <w:r>
         <w:rPr>
+          <w:noProof/>
           <w:color w:val="FF0000"/>
           <w:position w:val="-24"/>
           <w:sz w:val="22"/>
-          <w14:ligatures w14:val="standard"/>
         </w:rPr>
         <w:object w:dxaOrig="2540" w:dyaOrig="700">
-          <v:shape id="_x0000_i1026" type="#_x0000_t75" style="width:125.25pt;height:35.25pt" o:ole="">
-            <v:imagedata r:id="rId21" o:title=""/>
+          <v:shape id="_x0000_i1025" type="#_x0000_t75" alt="" style="width:125.6pt;height:35.15pt;mso-width-percent:0;mso-height-percent:0;mso-width-percent:0;mso-height-percent:0" o:ole="">
+            <v:imagedata r:id="rId20" o:title=""/>
           </v:shape>
-          <o:OLEObject Type="Embed" ProgID="Equation.DSMT4" ShapeID="_x0000_i1026" DrawAspect="Content" ObjectID="_1633360338" r:id="rId23"/>
+          <o:OLEObject Type="Embed" ProgID="Equation.DSMT4" ShapeID="_x0000_i1025" DrawAspect="Content" ObjectID="_1633375127" r:id="rId22"/>
         </w:object>
       </w:r>
     </w:p>
@@ -4309,7 +4313,6 @@
           <w:color w:val="FF0000"/>
           <w14:ligatures w14:val="standard"/>
         </w:rPr>
-        <w:lastRenderedPageBreak/>
         <w:drawing>
           <wp:inline distT="0" distB="0" distL="0" distR="0" wp14:anchorId="0D08E663" wp14:editId="297B25E7">
             <wp:extent cx="2600325" cy="1752600"/>
@@ -4326,7 +4329,7 @@
                     <pic:cNvPicPr/>
                   </pic:nvPicPr>
                   <pic:blipFill>
-                    <a:blip r:embed="rId24">
+                    <a:blip r:embed="rId23">
                       <a:extLst>
                         <a:ext uri="{28A0092B-C50C-407E-A947-70E740481C1C}">
                           <a14:useLocalDpi xmlns:a14="http://schemas.microsoft.com/office/drawing/2010/main" val="0"/>
@@ -6511,6 +6514,7 @@
           <w:sz w:val="22"/>
           <w14:ligatures w14:val="standard"/>
         </w:rPr>
+        <w:lastRenderedPageBreak/>
         <w:t>[2]</w:t>
       </w:r>
       <w:r>
@@ -7103,7 +7107,7 @@
         </w:rPr>
         <w:t xml:space="preserve"> </w:t>
       </w:r>
-      <w:hyperlink r:id="rId25" w:history="1">
+      <w:hyperlink r:id="rId24" w:history="1">
         <w:r>
           <w:rPr>
             <w:color w:val="FF0000"/>
@@ -10661,6 +10665,7 @@
   <w:style w:type="character" w:default="1" w:styleId="DefaultParagraphFont">
     <w:name w:val="Default Paragraph Font"/>
     <w:uiPriority w:val="1"/>
+    <w:semiHidden/>
     <w:unhideWhenUsed/>
   </w:style>
   <w:style w:type="table" w:default="1" w:styleId="TableNormal">
@@ -11619,27 +11624,32 @@
     <w:link w:val="AuthorsChar"/>
     <w:autoRedefine/>
     <w:qFormat/>
-    <w:rsid w:val="00586A35"/>
+    <w:rsid w:val="00B87299"/>
     <w:pPr>
       <w:spacing w:before="280" w:after="160"/>
+      <w:jc w:val="center"/>
     </w:pPr>
     <w:rPr>
       <w:rFonts w:ascii="Linux Libertine" w:eastAsiaTheme="minorHAnsi" w:hAnsi="Linux Libertine" w:cs="Linux Libertine"/>
+      <w:color w:val="000000" w:themeColor="text1"/>
       <w:sz w:val="24"/>
       <w:szCs w:val="22"/>
       <w:lang w:val="en-US" w:eastAsia="en-US"/>
+      <w14:ligatures w14:val="standard"/>
     </w:rPr>
   </w:style>
   <w:style w:type="character" w:customStyle="1" w:styleId="AuthorsChar">
     <w:name w:val="Authors Char"/>
     <w:basedOn w:val="DefaultParagraphFont"/>
     <w:link w:val="Authors"/>
-    <w:rsid w:val="00586A35"/>
+    <w:rsid w:val="00B87299"/>
     <w:rPr>
       <w:rFonts w:ascii="Linux Libertine" w:eastAsiaTheme="minorHAnsi" w:hAnsi="Linux Libertine" w:cs="Linux Libertine"/>
+      <w:color w:val="000000" w:themeColor="text1"/>
       <w:sz w:val="24"/>
       <w:szCs w:val="22"/>
       <w:lang w:val="en-US" w:eastAsia="en-US"/>
+      <w14:ligatures w14:val="standard"/>
     </w:rPr>
   </w:style>
   <w:style w:type="character" w:customStyle="1" w:styleId="BookTitle">
@@ -16342,7 +16352,7 @@
 </file>
 
 <file path=customXml/itemProps2.xml><?xml version="1.0" encoding="utf-8"?>
-<ds:datastoreItem xmlns:ds="http://schemas.openxmlformats.org/officeDocument/2006/customXml" ds:itemID="{FBA58487-C1E0-4C21-BBB4-462A8734ABBB}">
+<ds:datastoreItem xmlns:ds="http://schemas.openxmlformats.org/officeDocument/2006/customXml" ds:itemID="{0A49295B-435C-4740-AAA3-C08848367021}">
   <ds:schemaRefs>
     <ds:schemaRef ds:uri="http://schemas.openxmlformats.org/officeDocument/2006/bibliography"/>
   </ds:schemaRefs>

</xml_diff>

<commit_message>
more additions to pt 2
</commit_message>
<xml_diff>
--- a/project_part_2.docx
+++ b/project_part_2.docx
@@ -612,28 +612,169 @@
         <w:pStyle w:val="Abstract"/>
         <w:rPr>
           <w:rFonts w:eastAsia="Verdana"/>
-          <w:b/>
-          <w:sz w:val="22"/>
-          <w14:ligatures w14:val="standard"/>
-        </w:rPr>
-      </w:pPr>
-      <w:r>
+          <w:sz w:val="22"/>
+          <w14:ligatures w14:val="standard"/>
+        </w:rPr>
+      </w:pPr>
+      <w:r>
+        <w:rPr>
+          <w:rFonts w:eastAsia="Verdana"/>
+          <w:sz w:val="22"/>
+          <w14:ligatures w14:val="standard"/>
+        </w:rPr>
+        <w:t xml:space="preserve">Some </w:t>
+      </w:r>
+      <w:r>
+        <w:rPr>
+          <w:rFonts w:eastAsia="Verdana"/>
+          <w:sz w:val="22"/>
+          <w14:ligatures w14:val="standard"/>
+        </w:rPr>
+        <w:t xml:space="preserve">potential questions we </w:t>
+      </w:r>
+      <w:r>
+        <w:rPr>
+          <w:rFonts w:eastAsia="Verdana"/>
+          <w:sz w:val="22"/>
+          <w14:ligatures w14:val="standard"/>
+        </w:rPr>
+        <w:t xml:space="preserve">would like to answer are: </w:t>
+      </w:r>
+    </w:p>
+    <w:p>
+      <w:pPr>
+        <w:pStyle w:val="Abstract"/>
+        <w:numPr>
+          <w:ilvl w:val="0"/>
+          <w:numId w:val="32"/>
+        </w:numPr>
+        <w:rPr>
+          <w:rFonts w:eastAsia="Verdana"/>
+          <w:sz w:val="22"/>
+          <w14:ligatures w14:val="standard"/>
+        </w:rPr>
+      </w:pPr>
+      <w:r>
+        <w:rPr>
+          <w:rFonts w:eastAsia="Verdana"/>
+          <w:sz w:val="22"/>
+          <w14:ligatures w14:val="standard"/>
+        </w:rPr>
+        <w:t>Can external factors such as local weather or global economy have an effect on review ratings or sentiment?</w:t>
+      </w:r>
+    </w:p>
+    <w:p>
+      <w:pPr>
+        <w:pStyle w:val="Abstract"/>
+        <w:numPr>
+          <w:ilvl w:val="0"/>
+          <w:numId w:val="32"/>
+        </w:numPr>
+        <w:rPr>
+          <w:rFonts w:eastAsia="Verdana"/>
+          <w:sz w:val="22"/>
+          <w14:ligatures w14:val="standard"/>
+        </w:rPr>
+      </w:pPr>
+      <w:r>
+        <w:rPr>
+          <w:rFonts w:eastAsia="Verdana"/>
+          <w:sz w:val="22"/>
+          <w14:ligatures w14:val="standard"/>
+        </w:rPr>
+        <w:t>Can characterize potential pitfalls/areas of improvement of a restaurant based on its reviews.</w:t>
+      </w:r>
+    </w:p>
+    <w:p>
+      <w:pPr>
+        <w:pStyle w:val="Abstract"/>
+        <w:numPr>
+          <w:ilvl w:val="0"/>
+          <w:numId w:val="32"/>
+        </w:numPr>
+        <w:rPr>
+          <w:rFonts w:eastAsia="Verdana"/>
+          <w:sz w:val="22"/>
+          <w14:ligatures w14:val="standard"/>
+        </w:rPr>
+      </w:pPr>
+      <w:r>
+        <w:rPr>
+          <w:rFonts w:eastAsia="Verdana"/>
+          <w:sz w:val="22"/>
+          <w14:ligatures w14:val="standard"/>
+        </w:rPr>
+        <w:t>Can we characterize the most important aspect of a restaurant to a given regional population (i.e. what do reviewers in Austin, TX seem to value the most</w:t>
+      </w:r>
+      <w:r>
+        <w:rPr>
+          <w:rFonts w:eastAsia="Verdana"/>
+          <w:sz w:val="22"/>
+          <w14:ligatures w14:val="standard"/>
+        </w:rPr>
+        <w:t>?</w:t>
+      </w:r>
+      <w:r>
+        <w:rPr>
+          <w:rFonts w:eastAsia="Verdana"/>
+          <w:sz w:val="22"/>
+          <w14:ligatures w14:val="standard"/>
+        </w:rPr>
+        <w:t xml:space="preserve">). </w:t>
+      </w:r>
+    </w:p>
+    <w:p>
+      <w:pPr>
+        <w:pStyle w:val="Abstract"/>
+        <w:numPr>
+          <w:ilvl w:val="0"/>
+          <w:numId w:val="32"/>
+        </w:numPr>
+        <w:rPr>
+          <w:rFonts w:eastAsia="Verdana"/>
+          <w:sz w:val="22"/>
+          <w14:ligatures w14:val="standard"/>
+        </w:rPr>
+      </w:pPr>
+      <w:r>
+        <w:rPr>
+          <w:rFonts w:eastAsia="Verdana"/>
+          <w:sz w:val="22"/>
+          <w14:ligatures w14:val="standard"/>
+        </w:rPr>
+        <w:t xml:space="preserve">Are “funny” reviews considered more or less helpful? What are some characteristics of “funny” reviewers? </w:t>
+      </w:r>
+      <w:bookmarkStart w:id="0" w:name="_GoBack"/>
+      <w:bookmarkEnd w:id="0"/>
+    </w:p>
+    <w:p>
+      <w:pPr>
+        <w:pStyle w:val="Abstract"/>
         <w:rPr>
           <w:rFonts w:eastAsia="Verdana"/>
           <w:b/>
           <w:sz w:val="22"/>
           <w14:ligatures w14:val="standard"/>
         </w:rPr>
+      </w:pPr>
+      <w:r>
+        <w:rPr>
+          <w:rFonts w:eastAsia="Verdana"/>
+          <w:b/>
+          <w:sz w:val="22"/>
+          <w14:ligatures w14:val="standard"/>
+        </w:rPr>
         <w:t>LITERATURE SURVEY</w:t>
       </w:r>
     </w:p>
     <w:p>
       <w:pPr>
-        <w:pStyle w:val="Abstract"/>
-        <w:rPr>
-          <w:rFonts w:eastAsia="Verdana"/>
-          <w:sz w:val="22"/>
-          <w14:ligatures w14:val="standard"/>
+        <w:spacing w:line="240" w:lineRule="auto"/>
+        <w:jc w:val="left"/>
+        <w:rPr>
+          <w:rFonts w:ascii="Times New Roman" w:eastAsia="Times New Roman" w:hAnsi="Times New Roman" w:cs="Times New Roman"/>
+          <w:sz w:val="24"/>
+          <w:szCs w:val="24"/>
         </w:rPr>
       </w:pPr>
       <w:r>
@@ -654,35 +795,163 @@
           </w:rPr>
           <w:t>https://github.com/Yelp/dataset-examples</w:t>
         </w:r>
+        <w:r>
+          <w:rPr>
+            <w:rStyle w:val="Hyperlink"/>
+            <w:rFonts w:eastAsia="Verdana"/>
+            <w:color w:val="000000" w:themeColor="text1"/>
+            <w:sz w:val="22"/>
+            <w:u w:val="none"/>
+            <w14:ligatures w14:val="standard"/>
+          </w:rPr>
+          <w:t>.A</w:t>
+        </w:r>
+      </w:hyperlink>
+      <w:r>
+        <w:rPr>
+          <w:rStyle w:val="Hyperlink"/>
+          <w:rFonts w:eastAsia="Verdana"/>
+          <w:color w:val="000000" w:themeColor="text1"/>
+          <w:sz w:val="22"/>
+          <w:u w:val="none"/>
+          <w14:ligatures w14:val="standard"/>
+        </w:rPr>
+        <w:t xml:space="preserve"> full list of google </w:t>
+      </w:r>
+      <w:proofErr w:type="spellStart"/>
+      <w:r>
+        <w:rPr>
+          <w:rStyle w:val="Hyperlink"/>
+          <w:rFonts w:eastAsia="Verdana"/>
+          <w:color w:val="000000" w:themeColor="text1"/>
+          <w:sz w:val="22"/>
+          <w:u w:val="none"/>
+          <w14:ligatures w14:val="standard"/>
+        </w:rPr>
+        <w:t>scolar</w:t>
+      </w:r>
+      <w:proofErr w:type="spellEnd"/>
+      <w:r>
+        <w:rPr>
+          <w:rStyle w:val="Hyperlink"/>
+          <w:rFonts w:eastAsia="Verdana"/>
+          <w:color w:val="000000" w:themeColor="text1"/>
+          <w:sz w:val="22"/>
+          <w:u w:val="none"/>
+          <w14:ligatures w14:val="standard"/>
+        </w:rPr>
+        <w:t xml:space="preserve"> citations that used the Yelp dataset is found here: </w:t>
+      </w:r>
+      <w:hyperlink r:id="rId15" w:history="1">
+        <w:r>
+          <w:rPr>
+            <w:rStyle w:val="Hyperlink"/>
+          </w:rPr>
+          <w:t>https://scholar.google.com/scholar?q=citation%3A+Yelp+Dataset&amp;btnG=&amp;hl=en&amp;as_sdt=0%2C5</w:t>
+        </w:r>
       </w:hyperlink>
     </w:p>
     <w:p>
       <w:pPr>
-        <w:pStyle w:val="Abstract"/>
+        <w:spacing w:line="240" w:lineRule="auto"/>
+        <w:jc w:val="left"/>
+        <w:rPr>
+          <w:rFonts w:ascii="Times New Roman" w:eastAsia="Times New Roman" w:hAnsi="Times New Roman" w:cs="Times New Roman"/>
+          <w:sz w:val="24"/>
+          <w:szCs w:val="24"/>
+        </w:rPr>
+      </w:pPr>
+      <w:r>
         <w:rPr>
           <w:rFonts w:eastAsia="Verdana"/>
-          <w:sz w:val="22"/>
-          <w14:ligatures w14:val="standard"/>
-        </w:rPr>
-      </w:pPr>
+          <w:color w:val="000000" w:themeColor="text1"/>
+          <w:sz w:val="22"/>
+          <w14:ligatures w14:val="standard"/>
+        </w:rPr>
+        <w:t xml:space="preserve">Some of these projects include a system for identifying local “experts” (Source: </w:t>
+      </w:r>
+      <w:hyperlink r:id="rId16" w:history="1">
+        <w:r>
+          <w:rPr>
+            <w:rStyle w:val="Hyperlink"/>
+          </w:rPr>
+          <w:t>https://www.ideals.illinois.edu/handle/2142/78499</w:t>
+        </w:r>
+      </w:hyperlink>
+      <w:r>
+        <w:t>)</w:t>
+      </w:r>
+      <w:r>
+        <w:rPr>
+          <w:rFonts w:eastAsia="Verdana"/>
+          <w:color w:val="000000" w:themeColor="text1"/>
+          <w:sz w:val="22"/>
+          <w14:ligatures w14:val="standard"/>
+        </w:rPr>
+        <w:t xml:space="preserve">, or predicting </w:t>
+      </w:r>
+      <w:r>
+        <w:rPr>
+          <w:rFonts w:eastAsia="Verdana"/>
+          <w:color w:val="000000" w:themeColor="text1"/>
+          <w:sz w:val="22"/>
+          <w14:ligatures w14:val="standard"/>
+        </w:rPr>
+        <w:t xml:space="preserve">whether a restaurant would close down or stay open (Source: </w:t>
+      </w:r>
+      <w:hyperlink r:id="rId17" w:history="1">
+        <w:r>
+          <w:rPr>
+            <w:rStyle w:val="Hyperlink"/>
+          </w:rPr>
+          <w:t>https://dl.acm.org/citation.cfm?id=3229287</w:t>
+        </w:r>
+      </w:hyperlink>
+      <w:r>
+        <w:rPr>
+          <w:rFonts w:ascii="Times New Roman" w:eastAsia="Times New Roman" w:hAnsi="Times New Roman" w:cs="Times New Roman"/>
+          <w:sz w:val="24"/>
+          <w:szCs w:val="24"/>
+        </w:rPr>
+        <w:t>).</w:t>
+      </w:r>
+      <w:r>
+        <w:rPr>
+          <w:rFonts w:eastAsia="Verdana"/>
+          <w:color w:val="000000" w:themeColor="text1"/>
+          <w:sz w:val="22"/>
+          <w14:ligatures w14:val="standard"/>
+        </w:rPr>
+        <w:t xml:space="preserve"> </w:t>
+      </w:r>
     </w:p>
     <w:p>
       <w:pPr>
         <w:pStyle w:val="Abstract"/>
         <w:rPr>
           <w:rFonts w:eastAsia="Verdana"/>
-          <w:b/>
-          <w:sz w:val="22"/>
-          <w14:ligatures w14:val="standard"/>
-        </w:rPr>
-      </w:pPr>
-      <w:r>
+          <w:sz w:val="22"/>
+          <w14:ligatures w14:val="standard"/>
+        </w:rPr>
+      </w:pPr>
+    </w:p>
+    <w:p>
+      <w:pPr>
+        <w:pStyle w:val="Abstract"/>
         <w:rPr>
           <w:rFonts w:eastAsia="Verdana"/>
           <w:b/>
           <w:sz w:val="22"/>
           <w14:ligatures w14:val="standard"/>
         </w:rPr>
+      </w:pPr>
+      <w:r>
+        <w:rPr>
+          <w:rFonts w:eastAsia="Verdana"/>
+          <w:b/>
+          <w:sz w:val="22"/>
+          <w14:ligatures w14:val="standard"/>
+        </w:rPr>
         <w:t>PROPOSED WORK</w:t>
       </w:r>
     </w:p>
@@ -741,17 +1010,7 @@
           <w:sz w:val="22"/>
           <w14:ligatures w14:val="standard"/>
         </w:rPr>
-        <w:t>After this step, we will be able to start mining the data, building models, and testing our</w:t>
-      </w:r>
-      <w:bookmarkStart w:id="0" w:name="_GoBack"/>
-      <w:bookmarkEnd w:id="0"/>
-      <w:r>
-        <w:rPr>
-          <w:rFonts w:eastAsia="Verdana"/>
-          <w:sz w:val="22"/>
-          <w14:ligatures w14:val="standard"/>
-        </w:rPr>
-        <w:t xml:space="preserve"> hypotheses.</w:t>
+        <w:t>After this step, we will be able to start mining the data, building models, and testing our hypotheses.</w:t>
       </w:r>
     </w:p>
     <w:p>
@@ -769,6 +1028,7 @@
           <w:sz w:val="22"/>
           <w14:ligatures w14:val="standard"/>
         </w:rPr>
+        <w:lastRenderedPageBreak/>
         <w:t xml:space="preserve">The dataset itself contains other information as well which could reveal other interesting relationships and correlations. One aspect of the dataset which seems less explored than relating review scores with text, is comparing reviews with external data sources, such as economic data, or specific calendar dates like religious holidays. The yelp dataset provides dates which we plan to normalize and relate to public and religious holidays, economic data, and weather data. We also would like to explore relationships between user attributes and the attributes associated with the reviews they write (useful, funny, cool) to predict their review score of an establishment. We believe that predicting a review score based on other attributes could help direct establishments optimize their hours of operation and focus their marketing on specific demographics to increase average reviews and maximize marketing effectiveness. </w:t>
       </w:r>
       <w:r>
@@ -857,21 +1117,12 @@
           <w:sz w:val="22"/>
           <w14:ligatures w14:val="standard"/>
         </w:rPr>
-        <w:t xml:space="preserve">dataset is large. It is 8.69 gigabytes of business, user, and review data with another 7.67 </w:t>
-      </w:r>
-      <w:r>
-        <w:rPr>
-          <w:rFonts w:eastAsia="Verdana"/>
-          <w:sz w:val="22"/>
-          <w14:ligatures w14:val="standard"/>
-        </w:rPr>
-        <w:lastRenderedPageBreak/>
-        <w:t>gigabytes of business and customer photos. It is available form yelp directly with a valid school email address. Link here:</w:t>
+        <w:t>dataset is large. It is 8.69 gigabytes of business, user, and review data with another 7.67 gigabytes of business and customer photos. It is available form yelp directly with a valid school email address. Link here:</w:t>
       </w:r>
       <w:r>
         <w:t xml:space="preserve"> </w:t>
       </w:r>
-      <w:hyperlink r:id="rId15" w:history="1">
+      <w:hyperlink r:id="rId18" w:history="1">
         <w:r>
           <w:rPr>
             <w:rStyle w:val="Hyperlink"/>
@@ -931,7 +1182,7 @@
                     <pic:cNvPicPr/>
                   </pic:nvPicPr>
                   <pic:blipFill>
-                    <a:blip r:embed="rId16"/>
+                    <a:blip r:embed="rId19"/>
                     <a:stretch>
                       <a:fillRect/>
                     </a:stretch>
@@ -968,7 +1219,7 @@
         </w:rPr>
         <w:t xml:space="preserve">Figure 1: A relational database model of the yelp dataset constructed in MySQL workbench. Source: </w:t>
       </w:r>
-      <w:hyperlink r:id="rId17" w:history="1">
+      <w:hyperlink r:id="rId20" w:history="1">
         <w:r>
           <w:rPr>
             <w:rStyle w:val="Hyperlink"/>
@@ -1047,7 +1298,7 @@
                     <pic:cNvPicPr/>
                   </pic:nvPicPr>
                   <pic:blipFill>
-                    <a:blip r:embed="rId18"/>
+                    <a:blip r:embed="rId21"/>
                     <a:stretch>
                       <a:fillRect/>
                     </a:stretch>
@@ -1107,13 +1358,7 @@
         <w:rPr>
           <w:sz w:val="22"/>
         </w:rPr>
-        <w:t xml:space="preserve">analysis of certain attributes associated with user and reviews will be our method of predicting review score based on user attributes and review </w:t>
-      </w:r>
-      <w:r>
-        <w:rPr>
-          <w:sz w:val="22"/>
-        </w:rPr>
-        <w:t>attributes such as user history and review likes. A Bayesian prediction algorithm seems appropriate for a large complex dataset allowing for unanticipated patterns to emerge as well as specific target patterns.</w:t>
+        <w:t>analysis of certain attributes associated with user and reviews will be our method of predicting review score based on user attributes and review attributes such as user history and review likes. A Bayesian prediction algorithm seems appropriate for a large complex dataset allowing for unanticipated patterns to emerge as well as specific target patterns.</w:t>
       </w:r>
     </w:p>
     <w:p>
@@ -1127,7 +1372,14 @@
         <w:rPr>
           <w:sz w:val="22"/>
         </w:rPr>
-        <w:t xml:space="preserve">Additional data sources will be related to the yelp dataset through SQL, using a join on economic dataset date and yelp review date. Date format may need to be normalized between the two datasets in order to create a join, and weekends may need to be treated specially as the stock market is not open over the weekend and </w:t>
+        <w:t xml:space="preserve">Additional data sources will be related to the yelp dataset through SQL, using a join on economic dataset date and yelp review date. Date format may need to be </w:t>
+      </w:r>
+      <w:r>
+        <w:rPr>
+          <w:sz w:val="22"/>
+        </w:rPr>
+        <w:lastRenderedPageBreak/>
+        <w:t xml:space="preserve">normalized between the two datasets in order to create a join, and weekends may need to be treated specially as the stock market is not open over the weekend and </w:t>
       </w:r>
       <w:proofErr w:type="gramStart"/>
       <w:r>
@@ -1434,7 +1686,6 @@
           <w:sz w:val="22"/>
           <w14:ligatures w14:val="standard"/>
         </w:rPr>
-        <w:lastRenderedPageBreak/>
         <w:t xml:space="preserve">In this sample-structured document, neither </w:t>
       </w:r>
       <w:r>
@@ -1453,7 +1704,16 @@
           <w:sz w:val="22"/>
           <w14:ligatures w14:val="standard"/>
         </w:rPr>
-        <w:t xml:space="preserve">cross-linking of float elements and bibliography nor metadata/copyright information is available. The sample document is provided in “Draft” mode and to view </w:t>
+        <w:t xml:space="preserve">cross-linking of float elements and bibliography nor metadata/copyright information is available. The </w:t>
+      </w:r>
+      <w:r>
+        <w:rPr>
+          <w:rFonts w:eastAsia="Verdana"/>
+          <w:color w:val="FF0000"/>
+          <w:sz w:val="22"/>
+          <w14:ligatures w14:val="standard"/>
+        </w:rPr>
+        <w:t xml:space="preserve">sample document is provided in “Draft” mode and to view </w:t>
       </w:r>
       <w:r>
         <w:rPr>
@@ -2820,7 +3080,16 @@
           <w:sz w:val="22"/>
           <w14:ligatures w14:val="standard"/>
         </w:rPr>
-        <w:t xml:space="preserve"> Manuscript validation and placing the respective metadata (</w:t>
+        <w:t xml:space="preserve"> Manuscript validation and placing the respective </w:t>
+      </w:r>
+      <w:r>
+        <w:rPr>
+          <w:color w:val="FF0000"/>
+          <w:sz w:val="22"/>
+          <w14:ligatures w14:val="standard"/>
+        </w:rPr>
+        <w:lastRenderedPageBreak/>
+        <w:t>metadata (</w:t>
       </w:r>
       <w:proofErr w:type="spellStart"/>
       <w:r>
@@ -3280,7 +3549,7 @@
         </w:rPr>
         <w:t xml:space="preserve">URL </w:t>
       </w:r>
-      <w:hyperlink r:id="rId19" w:history="1">
+      <w:hyperlink r:id="rId22" w:history="1">
         <w:r>
           <w:rPr>
             <w:rStyle w:val="Hyperlink"/>
@@ -3670,9 +3939,9 @@
             <o:lock v:ext="edit" aspectratio="t"/>
           </v:shapetype>
           <v:shape id="_x0000_i1026" type="#_x0000_t75" alt="" style="width:125.6pt;height:35.15pt;mso-width-percent:0;mso-height-percent:0;mso-width-percent:0;mso-height-percent:0" o:ole="">
-            <v:imagedata r:id="rId20" o:title=""/>
+            <v:imagedata r:id="rId23" o:title=""/>
           </v:shape>
-          <o:OLEObject Type="Embed" ProgID="Equation.DSMT4" ShapeID="_x0000_i1026" DrawAspect="Content" ObjectID="_1633407906" r:id="rId21"/>
+          <o:OLEObject Type="Embed" ProgID="Equation.DSMT4" ShapeID="_x0000_i1026" DrawAspect="Content" ObjectID="_1633415145" r:id="rId24"/>
         </w:object>
       </w:r>
       <w:r>
@@ -3906,16 +4175,7 @@
           <w:sz w:val="22"/>
           <w14:ligatures w14:val="standard"/>
         </w:rPr>
-        <w:t xml:space="preserve">A </w:t>
-      </w:r>
-      <w:r>
-        <w:rPr>
-          <w:color w:val="FF0000"/>
-          <w:sz w:val="22"/>
-          <w14:ligatures w14:val="standard"/>
-        </w:rPr>
-        <w:lastRenderedPageBreak/>
-        <w:t>n</w:t>
+        <w:t>A n</w:t>
       </w:r>
       <w:r>
         <w:rPr>
@@ -4022,9 +4282,9 @@
         </w:rPr>
         <w:object w:dxaOrig="2540" w:dyaOrig="700">
           <v:shape id="_x0000_i1025" type="#_x0000_t75" alt="" style="width:125.6pt;height:35.15pt;mso-width-percent:0;mso-height-percent:0;mso-width-percent:0;mso-height-percent:0" o:ole="">
-            <v:imagedata r:id="rId20" o:title=""/>
+            <v:imagedata r:id="rId23" o:title=""/>
           </v:shape>
-          <o:OLEObject Type="Embed" ProgID="Equation.DSMT4" ShapeID="_x0000_i1025" DrawAspect="Content" ObjectID="_1633407907" r:id="rId22"/>
+          <o:OLEObject Type="Embed" ProgID="Equation.DSMT4" ShapeID="_x0000_i1025" DrawAspect="Content" ObjectID="_1633415146" r:id="rId25"/>
         </w:object>
       </w:r>
     </w:p>
@@ -4306,7 +4566,7 @@
                     <pic:cNvPicPr/>
                   </pic:nvPicPr>
                   <pic:blipFill>
-                    <a:blip r:embed="rId23">
+                    <a:blip r:embed="rId26">
                       <a:extLst>
                         <a:ext uri="{28A0092B-C50C-407E-A947-70E740481C1C}">
                           <a14:useLocalDpi xmlns:a14="http://schemas.microsoft.com/office/drawing/2010/main" val="0"/>
@@ -5010,6 +5270,7 @@
           <w:sz w:val="22"/>
           <w14:ligatures w14:val="standard"/>
         </w:rPr>
+        <w:lastRenderedPageBreak/>
         <w:t xml:space="preserve">In the </w:t>
       </w:r>
       <w:r>
@@ -6585,7 +6846,6 @@
           <w:sz w:val="22"/>
           <w14:ligatures w14:val="standard"/>
         </w:rPr>
-        <w:lastRenderedPageBreak/>
         <w:t>[3]</w:t>
       </w:r>
       <w:r>
@@ -7084,7 +7344,7 @@
         </w:rPr>
         <w:t xml:space="preserve"> </w:t>
       </w:r>
-      <w:hyperlink r:id="rId24" w:history="1">
+      <w:hyperlink r:id="rId27" w:history="1">
         <w:r>
           <w:rPr>
             <w:color w:val="FF0000"/>
@@ -8637,6 +8897,119 @@
     </w:lvl>
   </w:abstractNum>
   <w:abstractNum w:abstractNumId="18" w15:restartNumberingAfterBreak="0">
+    <w:nsid w:val="3EA62E12"/>
+    <w:multiLevelType w:val="hybridMultilevel"/>
+    <w:tmpl w:val="26BC81AE"/>
+    <w:lvl w:ilvl="0" w:tplc="04090001">
+      <w:start w:val="1"/>
+      <w:numFmt w:val="bullet"/>
+      <w:lvlText w:val=""/>
+      <w:lvlJc w:val="left"/>
+      <w:pPr>
+        <w:ind w:left="720" w:hanging="360"/>
+      </w:pPr>
+      <w:rPr>
+        <w:rFonts w:ascii="Symbol" w:hAnsi="Symbol" w:hint="default"/>
+      </w:rPr>
+    </w:lvl>
+    <w:lvl w:ilvl="1" w:tplc="04090003" w:tentative="1">
+      <w:start w:val="1"/>
+      <w:numFmt w:val="bullet"/>
+      <w:lvlText w:val="o"/>
+      <w:lvlJc w:val="left"/>
+      <w:pPr>
+        <w:ind w:left="1440" w:hanging="360"/>
+      </w:pPr>
+      <w:rPr>
+        <w:rFonts w:ascii="Courier New" w:hAnsi="Courier New" w:cs="Courier New" w:hint="default"/>
+      </w:rPr>
+    </w:lvl>
+    <w:lvl w:ilvl="2" w:tplc="04090005" w:tentative="1">
+      <w:start w:val="1"/>
+      <w:numFmt w:val="bullet"/>
+      <w:lvlText w:val=""/>
+      <w:lvlJc w:val="left"/>
+      <w:pPr>
+        <w:ind w:left="2160" w:hanging="360"/>
+      </w:pPr>
+      <w:rPr>
+        <w:rFonts w:ascii="Wingdings" w:hAnsi="Wingdings" w:hint="default"/>
+      </w:rPr>
+    </w:lvl>
+    <w:lvl w:ilvl="3" w:tplc="04090001" w:tentative="1">
+      <w:start w:val="1"/>
+      <w:numFmt w:val="bullet"/>
+      <w:lvlText w:val=""/>
+      <w:lvlJc w:val="left"/>
+      <w:pPr>
+        <w:ind w:left="2880" w:hanging="360"/>
+      </w:pPr>
+      <w:rPr>
+        <w:rFonts w:ascii="Symbol" w:hAnsi="Symbol" w:hint="default"/>
+      </w:rPr>
+    </w:lvl>
+    <w:lvl w:ilvl="4" w:tplc="04090003" w:tentative="1">
+      <w:start w:val="1"/>
+      <w:numFmt w:val="bullet"/>
+      <w:lvlText w:val="o"/>
+      <w:lvlJc w:val="left"/>
+      <w:pPr>
+        <w:ind w:left="3600" w:hanging="360"/>
+      </w:pPr>
+      <w:rPr>
+        <w:rFonts w:ascii="Courier New" w:hAnsi="Courier New" w:cs="Courier New" w:hint="default"/>
+      </w:rPr>
+    </w:lvl>
+    <w:lvl w:ilvl="5" w:tplc="04090005" w:tentative="1">
+      <w:start w:val="1"/>
+      <w:numFmt w:val="bullet"/>
+      <w:lvlText w:val=""/>
+      <w:lvlJc w:val="left"/>
+      <w:pPr>
+        <w:ind w:left="4320" w:hanging="360"/>
+      </w:pPr>
+      <w:rPr>
+        <w:rFonts w:ascii="Wingdings" w:hAnsi="Wingdings" w:hint="default"/>
+      </w:rPr>
+    </w:lvl>
+    <w:lvl w:ilvl="6" w:tplc="04090001" w:tentative="1">
+      <w:start w:val="1"/>
+      <w:numFmt w:val="bullet"/>
+      <w:lvlText w:val=""/>
+      <w:lvlJc w:val="left"/>
+      <w:pPr>
+        <w:ind w:left="5040" w:hanging="360"/>
+      </w:pPr>
+      <w:rPr>
+        <w:rFonts w:ascii="Symbol" w:hAnsi="Symbol" w:hint="default"/>
+      </w:rPr>
+    </w:lvl>
+    <w:lvl w:ilvl="7" w:tplc="04090003" w:tentative="1">
+      <w:start w:val="1"/>
+      <w:numFmt w:val="bullet"/>
+      <w:lvlText w:val="o"/>
+      <w:lvlJc w:val="left"/>
+      <w:pPr>
+        <w:ind w:left="5760" w:hanging="360"/>
+      </w:pPr>
+      <w:rPr>
+        <w:rFonts w:ascii="Courier New" w:hAnsi="Courier New" w:cs="Courier New" w:hint="default"/>
+      </w:rPr>
+    </w:lvl>
+    <w:lvl w:ilvl="8" w:tplc="04090005" w:tentative="1">
+      <w:start w:val="1"/>
+      <w:numFmt w:val="bullet"/>
+      <w:lvlText w:val=""/>
+      <w:lvlJc w:val="left"/>
+      <w:pPr>
+        <w:ind w:left="6480" w:hanging="360"/>
+      </w:pPr>
+      <w:rPr>
+        <w:rFonts w:ascii="Wingdings" w:hAnsi="Wingdings" w:hint="default"/>
+      </w:rPr>
+    </w:lvl>
+  </w:abstractNum>
+  <w:abstractNum w:abstractNumId="19" w15:restartNumberingAfterBreak="0">
     <w:nsid w:val="40733874"/>
     <w:multiLevelType w:val="hybridMultilevel"/>
     <w:tmpl w:val="F8B865E2"/>
@@ -8722,7 +9095,7 @@
       </w:pPr>
     </w:lvl>
   </w:abstractNum>
-  <w:abstractNum w:abstractNumId="19" w15:restartNumberingAfterBreak="0">
+  <w:abstractNum w:abstractNumId="20" w15:restartNumberingAfterBreak="0">
     <w:nsid w:val="46876897"/>
     <w:multiLevelType w:val="hybridMultilevel"/>
     <w:tmpl w:val="9284396A"/>
@@ -8839,7 +9212,7 @@
       </w:pPr>
     </w:lvl>
   </w:abstractNum>
-  <w:abstractNum w:abstractNumId="20" w15:restartNumberingAfterBreak="0">
+  <w:abstractNum w:abstractNumId="21" w15:restartNumberingAfterBreak="0">
     <w:nsid w:val="52CA544A"/>
     <w:multiLevelType w:val="singleLevel"/>
     <w:tmpl w:val="AED6D67E"/>
@@ -8866,7 +9239,7 @@
       </w:rPr>
     </w:lvl>
   </w:abstractNum>
-  <w:abstractNum w:abstractNumId="21" w15:restartNumberingAfterBreak="0">
+  <w:abstractNum w:abstractNumId="22" w15:restartNumberingAfterBreak="0">
     <w:nsid w:val="554B53A5"/>
     <w:multiLevelType w:val="multilevel"/>
     <w:tmpl w:val="1A2C5E10"/>
@@ -9007,7 +9380,7 @@
       </w:rPr>
     </w:lvl>
   </w:abstractNum>
-  <w:abstractNum w:abstractNumId="22" w15:restartNumberingAfterBreak="0">
+  <w:abstractNum w:abstractNumId="23" w15:restartNumberingAfterBreak="0">
     <w:nsid w:val="60560767"/>
     <w:multiLevelType w:val="multilevel"/>
     <w:tmpl w:val="0409001D"/>
@@ -9093,7 +9466,7 @@
       </w:pPr>
     </w:lvl>
   </w:abstractNum>
-  <w:abstractNum w:abstractNumId="23" w15:restartNumberingAfterBreak="0">
+  <w:abstractNum w:abstractNumId="24" w15:restartNumberingAfterBreak="0">
     <w:nsid w:val="612D4DC5"/>
     <w:multiLevelType w:val="hybridMultilevel"/>
     <w:tmpl w:val="C13A82DE"/>
@@ -9207,7 +9580,7 @@
       </w:rPr>
     </w:lvl>
   </w:abstractNum>
-  <w:abstractNum w:abstractNumId="24" w15:restartNumberingAfterBreak="0">
+  <w:abstractNum w:abstractNumId="25" w15:restartNumberingAfterBreak="0">
     <w:nsid w:val="6204797A"/>
     <w:multiLevelType w:val="hybridMultilevel"/>
     <w:tmpl w:val="E97A8A70"/>
@@ -9324,7 +9697,7 @@
       </w:pPr>
     </w:lvl>
   </w:abstractNum>
-  <w:abstractNum w:abstractNumId="25" w15:restartNumberingAfterBreak="0">
+  <w:abstractNum w:abstractNumId="26" w15:restartNumberingAfterBreak="0">
     <w:nsid w:val="67445E99"/>
     <w:multiLevelType w:val="multilevel"/>
     <w:tmpl w:val="9F46EC34"/>
@@ -9465,7 +9838,7 @@
       </w:rPr>
     </w:lvl>
   </w:abstractNum>
-  <w:abstractNum w:abstractNumId="26" w15:restartNumberingAfterBreak="0">
+  <w:abstractNum w:abstractNumId="27" w15:restartNumberingAfterBreak="0">
     <w:nsid w:val="6B415F8A"/>
     <w:multiLevelType w:val="multilevel"/>
     <w:tmpl w:val="0409001D"/>
@@ -9551,7 +9924,7 @@
       </w:pPr>
     </w:lvl>
   </w:abstractNum>
-  <w:abstractNum w:abstractNumId="27" w15:restartNumberingAfterBreak="0">
+  <w:abstractNum w:abstractNumId="28" w15:restartNumberingAfterBreak="0">
     <w:nsid w:val="6B8E7CF9"/>
     <w:multiLevelType w:val="hybridMultilevel"/>
     <w:tmpl w:val="4E7C556E"/>
@@ -9668,7 +10041,7 @@
       </w:pPr>
     </w:lvl>
   </w:abstractNum>
-  <w:abstractNum w:abstractNumId="28" w15:restartNumberingAfterBreak="0">
+  <w:abstractNum w:abstractNumId="29" w15:restartNumberingAfterBreak="0">
     <w:nsid w:val="799051AC"/>
     <w:multiLevelType w:val="multilevel"/>
     <w:tmpl w:val="04090023"/>
@@ -9759,7 +10132,7 @@
       </w:pPr>
     </w:lvl>
   </w:abstractNum>
-  <w:abstractNum w:abstractNumId="29" w15:restartNumberingAfterBreak="0">
+  <w:abstractNum w:abstractNumId="30" w15:restartNumberingAfterBreak="0">
     <w:nsid w:val="7E7B01F4"/>
     <w:multiLevelType w:val="hybridMultilevel"/>
     <w:tmpl w:val="4EF20644"/>
@@ -9872,7 +10245,7 @@
     </w:lvl>
   </w:abstractNum>
   <w:num w:numId="1">
-    <w:abstractNumId w:val="28"/>
+    <w:abstractNumId w:val="29"/>
   </w:num>
   <w:num w:numId="2">
     <w:abstractNumId w:val="14"/>
@@ -9881,22 +10254,22 @@
     <w:abstractNumId w:val="10"/>
   </w:num>
   <w:num w:numId="4">
-    <w:abstractNumId w:val="27"/>
+    <w:abstractNumId w:val="28"/>
   </w:num>
   <w:num w:numId="5">
-    <w:abstractNumId w:val="19"/>
+    <w:abstractNumId w:val="20"/>
   </w:num>
   <w:num w:numId="6">
     <w:abstractNumId w:val="15"/>
   </w:num>
   <w:num w:numId="7">
-    <w:abstractNumId w:val="25"/>
+    <w:abstractNumId w:val="26"/>
   </w:num>
   <w:num w:numId="8">
-    <w:abstractNumId w:val="21"/>
+    <w:abstractNumId w:val="22"/>
   </w:num>
   <w:num w:numId="9">
-    <w:abstractNumId w:val="24"/>
+    <w:abstractNumId w:val="25"/>
   </w:num>
   <w:num w:numId="10">
     <w:abstractNumId w:val="9"/>
@@ -9929,28 +10302,28 @@
     <w:abstractNumId w:val="0"/>
   </w:num>
   <w:num w:numId="20">
-    <w:abstractNumId w:val="20"/>
+    <w:abstractNumId w:val="21"/>
   </w:num>
   <w:num w:numId="21">
-    <w:abstractNumId w:val="23"/>
+    <w:abstractNumId w:val="24"/>
   </w:num>
   <w:num w:numId="22">
-    <w:abstractNumId w:val="29"/>
+    <w:abstractNumId w:val="30"/>
   </w:num>
   <w:num w:numId="23">
     <w:abstractNumId w:val="13"/>
   </w:num>
   <w:num w:numId="24">
-    <w:abstractNumId w:val="26"/>
+    <w:abstractNumId w:val="27"/>
   </w:num>
   <w:num w:numId="25">
-    <w:abstractNumId w:val="22"/>
+    <w:abstractNumId w:val="23"/>
   </w:num>
   <w:num w:numId="26">
     <w:abstractNumId w:val="16"/>
   </w:num>
   <w:num w:numId="27">
-    <w:abstractNumId w:val="18"/>
+    <w:abstractNumId w:val="19"/>
     <w:lvlOverride w:ilvl="0">
       <w:startOverride w:val="1"/>
     </w:lvlOverride>
@@ -10015,6 +10388,9 @@
   </w:num>
   <w:num w:numId="31">
     <w:abstractNumId w:val="11"/>
+  </w:num>
+  <w:num w:numId="32">
+    <w:abstractNumId w:val="18"/>
   </w:num>
   <w:numIdMacAtCleanup w:val="22"/>
 </w:numbering>
@@ -16329,7 +16705,7 @@
 </file>
 
 <file path=customXml/itemProps2.xml><?xml version="1.0" encoding="utf-8"?>
-<ds:datastoreItem xmlns:ds="http://schemas.openxmlformats.org/officeDocument/2006/customXml" ds:itemID="{E3C2BB6F-565C-A548-BA41-81DBC977D0E7}">
+<ds:datastoreItem xmlns:ds="http://schemas.openxmlformats.org/officeDocument/2006/customXml" ds:itemID="{DBE041B7-D378-9947-9709-D87B3C307D5A}">
   <ds:schemaRefs>
     <ds:schemaRef ds:uri="http://schemas.openxmlformats.org/officeDocument/2006/bibliography"/>
   </ds:schemaRefs>

</xml_diff>

<commit_message>
pt 2 final changes
</commit_message>
<xml_diff>
--- a/project_part_2.docx
+++ b/project_part_2.docx
@@ -734,25 +734,7 @@
           <w:sz w:val="22"/>
           <w14:ligatures w14:val="standard"/>
         </w:rPr>
-        <w:t xml:space="preserve">Are “funny” reviews considered </w:t>
-      </w:r>
-      <w:proofErr w:type="gramStart"/>
-      <w:r>
-        <w:rPr>
-          <w:rFonts w:eastAsia="Verdana"/>
-          <w:sz w:val="22"/>
-          <w14:ligatures w14:val="standard"/>
-        </w:rPr>
-        <w:t>more or less helpful</w:t>
-      </w:r>
-      <w:proofErr w:type="gramEnd"/>
-      <w:r>
-        <w:rPr>
-          <w:rFonts w:eastAsia="Verdana"/>
-          <w:sz w:val="22"/>
-          <w14:ligatures w14:val="standard"/>
-        </w:rPr>
-        <w:t xml:space="preserve">? What are some characteristics of “funny” reviewers? </w:t>
+        <w:t xml:space="preserve">Are “funny” reviews considered more or less helpful? What are some characteristics of “funny” reviewers? </w:t>
       </w:r>
     </w:p>
     <w:p>
@@ -790,25 +772,7 @@
           <w:sz w:val="22"/>
           <w14:ligatures w14:val="standard"/>
         </w:rPr>
-        <w:t xml:space="preserve">As this </w:t>
-      </w:r>
-      <w:proofErr w:type="gramStart"/>
-      <w:r>
-        <w:rPr>
-          <w:rFonts w:eastAsia="Verdana"/>
-          <w:sz w:val="22"/>
-          <w14:ligatures w14:val="standard"/>
-        </w:rPr>
-        <w:t>particular contest</w:t>
-      </w:r>
-      <w:proofErr w:type="gramEnd"/>
-      <w:r>
-        <w:rPr>
-          <w:rFonts w:eastAsia="Verdana"/>
-          <w:sz w:val="22"/>
-          <w14:ligatures w14:val="standard"/>
-        </w:rPr>
-        <w:t xml:space="preserve"> has had many previous iterations, there is abundant work performed on similar Yelp datasets. These previous works explore many aspects of yelp from determining user’s influence</w:t>
+        <w:t>As this particular contest has had many previous iterations, there is abundant work performed on similar Yelp datasets. These previous works explore many aspects of yelp from determining user’s influence</w:t>
       </w:r>
       <w:r>
         <w:rPr>
@@ -1601,7 +1565,234 @@
         <w:rPr>
           <w:sz w:val="22"/>
         </w:rPr>
-        <w:t>Additional data sour</w:t>
+        <w:t xml:space="preserve">Additional data sources will be related to the yelp dataset through SQL, using a join on economic dataset date and yelp review date. Date format may need to be </w:t>
+      </w:r>
+      <w:r>
+        <w:rPr>
+          <w:sz w:val="22"/>
+        </w:rPr>
+        <w:lastRenderedPageBreak/>
+        <w:t xml:space="preserve">normalized between the two datasets in order to create a join, and weekends may need to be treated specially as the stock market is not open over the weekend and </w:t>
+      </w:r>
+      <w:r>
+        <w:rPr>
+          <w:sz w:val="22"/>
+        </w:rPr>
+        <w:t>after-hours</w:t>
+      </w:r>
+      <w:r>
+        <w:rPr>
+          <w:sz w:val="22"/>
+        </w:rPr>
+        <w:t xml:space="preserve"> trading has a different volatility than standard trading.</w:t>
+      </w:r>
+    </w:p>
+    <w:p>
+      <w:pPr>
+        <w:pStyle w:val="Abstract"/>
+        <w:rPr>
+          <w:b/>
+          <w:sz w:val="22"/>
+        </w:rPr>
+      </w:pPr>
+      <w:r>
+        <w:rPr>
+          <w:b/>
+          <w:sz w:val="22"/>
+        </w:rPr>
+        <w:t>Tools</w:t>
+      </w:r>
+    </w:p>
+    <w:p>
+      <w:pPr>
+        <w:pStyle w:val="Abstract"/>
+        <w:rPr>
+          <w:sz w:val="22"/>
+        </w:rPr>
+      </w:pPr>
+      <w:r>
+        <w:rPr>
+          <w:sz w:val="22"/>
+        </w:rPr>
+        <w:t xml:space="preserve">The </w:t>
+      </w:r>
+      <w:r>
+        <w:rPr>
+          <w:sz w:val="22"/>
+        </w:rPr>
+        <w:t xml:space="preserve">current proposed tools for this exploration are </w:t>
+      </w:r>
+      <w:r>
+        <w:rPr>
+          <w:sz w:val="22"/>
+        </w:rPr>
+        <w:t>P</w:t>
+      </w:r>
+      <w:r>
+        <w:rPr>
+          <w:sz w:val="22"/>
+        </w:rPr>
+        <w:t xml:space="preserve">ython, </w:t>
+      </w:r>
+      <w:proofErr w:type="spellStart"/>
+      <w:r>
+        <w:rPr>
+          <w:sz w:val="22"/>
+        </w:rPr>
+        <w:t>G</w:t>
+      </w:r>
+      <w:r>
+        <w:rPr>
+          <w:sz w:val="22"/>
+        </w:rPr>
+        <w:t>ithub</w:t>
+      </w:r>
+      <w:proofErr w:type="spellEnd"/>
+      <w:r>
+        <w:rPr>
+          <w:sz w:val="22"/>
+        </w:rPr>
+        <w:t>, SQL</w:t>
+      </w:r>
+      <w:r>
+        <w:rPr>
+          <w:sz w:val="22"/>
+        </w:rPr>
+        <w:t xml:space="preserve"> (sqlite3)</w:t>
+      </w:r>
+      <w:r>
+        <w:rPr>
+          <w:sz w:val="22"/>
+        </w:rPr>
+        <w:t xml:space="preserve">, and Tableau. Python will be used initially to load portions of the database into pandas </w:t>
+      </w:r>
+      <w:proofErr w:type="spellStart"/>
+      <w:r>
+        <w:rPr>
+          <w:sz w:val="22"/>
+        </w:rPr>
+        <w:t>dataframes</w:t>
+      </w:r>
+      <w:proofErr w:type="spellEnd"/>
+      <w:r>
+        <w:rPr>
+          <w:sz w:val="22"/>
+        </w:rPr>
+        <w:t xml:space="preserve"> due to ease of use. The dataset itself is too large to store the entire database and therefore a more scalable solution will need to be implemented, as solutions to the size constraint exist, they still leave a lack of optimization and are slow. </w:t>
+      </w:r>
+    </w:p>
+    <w:p>
+      <w:pPr>
+        <w:pStyle w:val="Abstract"/>
+        <w:rPr>
+          <w:sz w:val="22"/>
+        </w:rPr>
+      </w:pPr>
+      <w:r>
+        <w:rPr>
+          <w:sz w:val="22"/>
+        </w:rPr>
+        <w:t xml:space="preserve">An SQL database is slated to be the scalable solution to the </w:t>
+      </w:r>
+      <w:proofErr w:type="spellStart"/>
+      <w:r>
+        <w:rPr>
+          <w:sz w:val="22"/>
+        </w:rPr>
+        <w:t>dataframe</w:t>
+      </w:r>
+      <w:proofErr w:type="spellEnd"/>
+      <w:r>
+        <w:rPr>
+          <w:sz w:val="22"/>
+        </w:rPr>
+        <w:t xml:space="preserve"> size and runtime constraint. The service for our relational database has yet to be </w:t>
+      </w:r>
+      <w:r>
+        <w:rPr>
+          <w:sz w:val="22"/>
+        </w:rPr>
+        <w:t>determined but</w:t>
+      </w:r>
+      <w:r>
+        <w:rPr>
+          <w:sz w:val="22"/>
+        </w:rPr>
+        <w:t xml:space="preserve"> </w:t>
+      </w:r>
+      <w:proofErr w:type="spellStart"/>
+      <w:r>
+        <w:rPr>
+          <w:sz w:val="22"/>
+        </w:rPr>
+        <w:t>sqlite</w:t>
+      </w:r>
+      <w:proofErr w:type="spellEnd"/>
+      <w:r>
+        <w:rPr>
+          <w:sz w:val="22"/>
+        </w:rPr>
+        <w:t xml:space="preserve"> appears to be a </w:t>
+      </w:r>
+      <w:r>
+        <w:rPr>
+          <w:sz w:val="22"/>
+        </w:rPr>
+        <w:t>reasonable</w:t>
+      </w:r>
+      <w:r>
+        <w:rPr>
+          <w:sz w:val="22"/>
+        </w:rPr>
+        <w:t xml:space="preserve"> choice</w:t>
+      </w:r>
+      <w:r>
+        <w:rPr>
+          <w:sz w:val="22"/>
+        </w:rPr>
+        <w:t xml:space="preserve"> unless we host an interactive web-visualization, in which case Google Cloud may be used</w:t>
+      </w:r>
+      <w:r>
+        <w:rPr>
+          <w:sz w:val="22"/>
+        </w:rPr>
+        <w:t>.</w:t>
+      </w:r>
+      <w:r>
+        <w:rPr>
+          <w:sz w:val="22"/>
+        </w:rPr>
+        <w:t xml:space="preserve"> This will also allow other </w:t>
+      </w:r>
+      <w:r>
+        <w:rPr>
+          <w:sz w:val="22"/>
+        </w:rPr>
+        <w:t>data sources</w:t>
+      </w:r>
+      <w:r>
+        <w:rPr>
+          <w:sz w:val="22"/>
+        </w:rPr>
+        <w:t xml:space="preserve"> to be incorporated into the analysis </w:t>
+      </w:r>
+      <w:r>
+        <w:rPr>
+          <w:sz w:val="22"/>
+        </w:rPr>
+        <w:t>using</w:t>
+      </w:r>
+      <w:r>
+        <w:rPr>
+          <w:sz w:val="22"/>
+        </w:rPr>
+        <w:t xml:space="preserve"> a join on date. This does require the date attribute to be normalized</w:t>
+      </w:r>
+      <w:r>
+        <w:rPr>
+          <w:sz w:val="22"/>
+        </w:rPr>
+        <w:t xml:space="preserve"> to th</w:t>
       </w:r>
       <w:bookmarkStart w:id="0" w:name="_GoBack"/>
       <w:bookmarkEnd w:id="0"/>
@@ -1609,190 +1800,7 @@
         <w:rPr>
           <w:sz w:val="22"/>
         </w:rPr>
-        <w:t xml:space="preserve">ces will be related to the yelp dataset through SQL, using a join on economic dataset date and yelp review date. Date format may need to be </w:t>
-      </w:r>
-      <w:r>
-        <w:rPr>
-          <w:sz w:val="22"/>
-        </w:rPr>
-        <w:lastRenderedPageBreak/>
-        <w:t xml:space="preserve">normalized between the two datasets in order to create a join, and weekends may need to be treated specially as the stock market is not open over the weekend and </w:t>
-      </w:r>
-      <w:r>
-        <w:rPr>
-          <w:sz w:val="22"/>
-        </w:rPr>
-        <w:t>after-hours</w:t>
-      </w:r>
-      <w:r>
-        <w:rPr>
-          <w:sz w:val="22"/>
-        </w:rPr>
-        <w:t xml:space="preserve"> trading has a different volatility than standard trading.</w:t>
-      </w:r>
-    </w:p>
-    <w:p>
-      <w:pPr>
-        <w:pStyle w:val="Abstract"/>
-        <w:rPr>
-          <w:b/>
-          <w:sz w:val="22"/>
-        </w:rPr>
-      </w:pPr>
-      <w:r>
-        <w:rPr>
-          <w:b/>
-          <w:sz w:val="22"/>
-        </w:rPr>
-        <w:t>Tools</w:t>
-      </w:r>
-    </w:p>
-    <w:p>
-      <w:pPr>
-        <w:pStyle w:val="Abstract"/>
-        <w:rPr>
-          <w:sz w:val="22"/>
-        </w:rPr>
-      </w:pPr>
-      <w:r>
-        <w:rPr>
-          <w:sz w:val="22"/>
-        </w:rPr>
-        <w:t xml:space="preserve">The </w:t>
-      </w:r>
-      <w:r>
-        <w:rPr>
-          <w:sz w:val="22"/>
-        </w:rPr>
-        <w:t xml:space="preserve">current proposed tools for this exploration are python, </w:t>
-      </w:r>
-      <w:proofErr w:type="spellStart"/>
-      <w:r>
-        <w:rPr>
-          <w:sz w:val="22"/>
-        </w:rPr>
-        <w:t>github</w:t>
-      </w:r>
-      <w:proofErr w:type="spellEnd"/>
-      <w:r>
-        <w:rPr>
-          <w:sz w:val="22"/>
-        </w:rPr>
-        <w:t>, SQL</w:t>
-      </w:r>
-      <w:r>
-        <w:rPr>
-          <w:sz w:val="22"/>
-        </w:rPr>
-        <w:t xml:space="preserve"> (sqlite3)</w:t>
-      </w:r>
-      <w:r>
-        <w:rPr>
-          <w:sz w:val="22"/>
-        </w:rPr>
-        <w:t xml:space="preserve">, and Tableau. Python will be used initially to load portions of the database into pandas </w:t>
-      </w:r>
-      <w:proofErr w:type="spellStart"/>
-      <w:r>
-        <w:rPr>
-          <w:sz w:val="22"/>
-        </w:rPr>
-        <w:t>dataframes</w:t>
-      </w:r>
-      <w:proofErr w:type="spellEnd"/>
-      <w:r>
-        <w:rPr>
-          <w:sz w:val="22"/>
-        </w:rPr>
-        <w:t xml:space="preserve"> due to ease of use. The dataset itself is too large to store the entire database and therefore a more scalable solution will need to be implemented, as solutions to the size constraint exist, they still leave a lack of optimization and are slow. </w:t>
-      </w:r>
-    </w:p>
-    <w:p>
-      <w:pPr>
-        <w:pStyle w:val="Abstract"/>
-        <w:rPr>
-          <w:sz w:val="22"/>
-        </w:rPr>
-      </w:pPr>
-      <w:r>
-        <w:rPr>
-          <w:sz w:val="22"/>
-        </w:rPr>
-        <w:t xml:space="preserve">An SQL database is slated to be the scalable solution to the </w:t>
-      </w:r>
-      <w:proofErr w:type="spellStart"/>
-      <w:r>
-        <w:rPr>
-          <w:sz w:val="22"/>
-        </w:rPr>
-        <w:t>dataframe</w:t>
-      </w:r>
-      <w:proofErr w:type="spellEnd"/>
-      <w:r>
-        <w:rPr>
-          <w:sz w:val="22"/>
-        </w:rPr>
-        <w:t xml:space="preserve"> size and runtime constraint. The service for our relational database has yet to be </w:t>
-      </w:r>
-      <w:r>
-        <w:rPr>
-          <w:sz w:val="22"/>
-        </w:rPr>
-        <w:t>determined but</w:t>
-      </w:r>
-      <w:r>
-        <w:rPr>
-          <w:sz w:val="22"/>
-        </w:rPr>
-        <w:t xml:space="preserve"> google cloud services appears to be a </w:t>
-      </w:r>
-      <w:r>
-        <w:rPr>
-          <w:sz w:val="22"/>
-        </w:rPr>
-        <w:t>reasonable</w:t>
-      </w:r>
-      <w:r>
-        <w:rPr>
-          <w:sz w:val="22"/>
-        </w:rPr>
-        <w:t xml:space="preserve"> choice.</w:t>
-      </w:r>
-      <w:r>
-        <w:rPr>
-          <w:sz w:val="22"/>
-        </w:rPr>
-        <w:t xml:space="preserve"> This will also allow other </w:t>
-      </w:r>
-      <w:r>
-        <w:rPr>
-          <w:sz w:val="22"/>
-        </w:rPr>
-        <w:t>data sources</w:t>
-      </w:r>
-      <w:r>
-        <w:rPr>
-          <w:sz w:val="22"/>
-        </w:rPr>
-        <w:t xml:space="preserve"> to be incorporated into the analysis </w:t>
-      </w:r>
-      <w:r>
-        <w:rPr>
-          <w:sz w:val="22"/>
-        </w:rPr>
-        <w:t>using</w:t>
-      </w:r>
-      <w:r>
-        <w:rPr>
-          <w:sz w:val="22"/>
-        </w:rPr>
-        <w:t xml:space="preserve"> a join on date. This does require the date attribute to be normalized</w:t>
-      </w:r>
-      <w:r>
-        <w:rPr>
-          <w:sz w:val="22"/>
-        </w:rPr>
-        <w:t xml:space="preserve"> to the format used in the yelp dataset (YYYY-MM-DD).</w:t>
+        <w:t>e format used in the yelp dataset (YYYY-MM-DD).</w:t>
       </w:r>
     </w:p>
     <w:p>
@@ -1865,21 +1873,7 @@
         <w:rPr>
           <w:sz w:val="22"/>
         </w:rPr>
-        <w:t xml:space="preserve"> We would like to have </w:t>
-      </w:r>
-      <w:proofErr w:type="gramStart"/>
-      <w:r>
-        <w:rPr>
-          <w:sz w:val="22"/>
-        </w:rPr>
-        <w:t>all of</w:t>
-      </w:r>
-      <w:proofErr w:type="gramEnd"/>
-      <w:r>
-        <w:rPr>
-          <w:sz w:val="22"/>
-        </w:rPr>
-        <w:t xml:space="preserve"> our data organized into a relational database for convenient SQL query.</w:t>
+        <w:t xml:space="preserve"> We would like to have all of our data organized into a relational database for convenient SQL query.</w:t>
       </w:r>
     </w:p>
     <w:p>
@@ -2699,7 +2693,6 @@
             </w:rPr>
             <w:t xml:space="preserve">, </w:t>
           </w:r>
-          <w:proofErr w:type="gramStart"/>
           <w:r>
             <w:rPr>
               <w:rFonts w:ascii="Linux Biolinum" w:hAnsi="Linux Biolinum" w:cs="Linux Biolinum"/>
@@ -2710,14 +2703,7 @@
             <w:rPr>
               <w:rFonts w:ascii="Linux Biolinum" w:hAnsi="Linux Biolinum" w:cs="Linux Biolinum"/>
             </w:rPr>
-            <w:t>,</w:t>
-          </w:r>
-          <w:proofErr w:type="gramEnd"/>
-          <w:r>
-            <w:rPr>
-              <w:rFonts w:ascii="Linux Biolinum" w:hAnsi="Linux Biolinum" w:cs="Linux Biolinum"/>
-            </w:rPr>
-            <w:t xml:space="preserve"> 201</w:t>
+            <w:t>, 201</w:t>
           </w:r>
           <w:r>
             <w:rPr>
@@ -2864,7 +2850,6 @@
             </w:rPr>
             <w:t xml:space="preserve">, </w:t>
           </w:r>
-          <w:proofErr w:type="gramStart"/>
           <w:r>
             <w:rPr>
               <w:rFonts w:ascii="Linux Biolinum" w:hAnsi="Linux Biolinum" w:cs="Linux Biolinum"/>
@@ -2875,14 +2860,7 @@
             <w:rPr>
               <w:rFonts w:ascii="Linux Biolinum" w:hAnsi="Linux Biolinum" w:cs="Linux Biolinum"/>
             </w:rPr>
-            <w:t>,</w:t>
-          </w:r>
-          <w:proofErr w:type="gramEnd"/>
-          <w:r>
-            <w:rPr>
-              <w:rFonts w:ascii="Linux Biolinum" w:hAnsi="Linux Biolinum" w:cs="Linux Biolinum"/>
-            </w:rPr>
-            <w:t xml:space="preserve"> 201</w:t>
+            <w:t>, 201</w:t>
           </w:r>
           <w:r>
             <w:rPr>
@@ -6221,6 +6199,7 @@
   <w:style w:type="character" w:default="1" w:styleId="DefaultParagraphFont">
     <w:name w:val="Default Paragraph Font"/>
     <w:uiPriority w:val="1"/>
+    <w:semiHidden/>
     <w:unhideWhenUsed/>
   </w:style>
   <w:style w:type="table" w:default="1" w:styleId="TableNormal">
@@ -11914,7 +11893,7 @@
 </file>
 
 <file path=customXml/itemProps2.xml><?xml version="1.0" encoding="utf-8"?>
-<ds:datastoreItem xmlns:ds="http://schemas.openxmlformats.org/officeDocument/2006/customXml" ds:itemID="{A5C66D99-8EBE-4B70-8954-00DC37A00114}">
+<ds:datastoreItem xmlns:ds="http://schemas.openxmlformats.org/officeDocument/2006/customXml" ds:itemID="{11FF83F2-4A23-1E49-ADDF-5C2977DDD21C}">
   <ds:schemaRefs>
     <ds:schemaRef ds:uri="http://schemas.openxmlformats.org/officeDocument/2006/bibliography"/>
   </ds:schemaRefs>

</xml_diff>